<commit_message>
12.214 with project option for signing set to False
</commit_message>
<xml_diff>
--- a/Documentation/Simio API Note - Using Git.docx
+++ b/Documentation/Simio API Note - Using Git.docx
@@ -6,7 +6,7 @@
       <w:pPr>
         <w:pStyle w:val="Heading1"/>
       </w:pPr>
-      <w:bookmarkStart w:id="0" w:name="_Toc45113398"/>
+      <w:bookmarkStart w:id="0" w:name="_Toc47697469"/>
       <w:r>
         <w:t>S</w:t>
       </w:r>
@@ -83,7 +83,7 @@
           <w:r>
             <w:fldChar w:fldCharType="separate"/>
           </w:r>
-          <w:hyperlink w:anchor="_Toc45113398" w:history="1">
+          <w:hyperlink w:anchor="_Toc47697469" w:history="1">
             <w:r>
               <w:rPr>
                 <w:rStyle w:val="Hyperlink"/>
@@ -110,7 +110,7 @@
                 <w:noProof/>
                 <w:webHidden/>
               </w:rPr>
-              <w:instrText xml:space="preserve"> PAGEREF _Toc45113398 \h </w:instrText>
+              <w:instrText xml:space="preserve"> PAGEREF _Toc47697469 \h </w:instrText>
             </w:r>
             <w:r>
               <w:rPr>
@@ -152,7 +152,7 @@
               <w:noProof/>
             </w:rPr>
           </w:pPr>
-          <w:hyperlink w:anchor="_Toc45113399" w:history="1">
+          <w:hyperlink w:anchor="_Toc47697470" w:history="1">
             <w:r>
               <w:rPr>
                 <w:rStyle w:val="Hyperlink"/>
@@ -179,7 +179,7 @@
                 <w:noProof/>
                 <w:webHidden/>
               </w:rPr>
-              <w:instrText xml:space="preserve"> PAGEREF _Toc45113399 \h </w:instrText>
+              <w:instrText xml:space="preserve"> PAGEREF _Toc47697470 \h </w:instrText>
             </w:r>
             <w:r>
               <w:rPr>
@@ -199,7 +199,7 @@
                 <w:noProof/>
                 <w:webHidden/>
               </w:rPr>
-              <w:t>3</w:t>
+              <w:t>2</w:t>
             </w:r>
             <w:r>
               <w:rPr>
@@ -221,7 +221,7 @@
               <w:noProof/>
             </w:rPr>
           </w:pPr>
-          <w:hyperlink w:anchor="_Toc45113400" w:history="1">
+          <w:hyperlink w:anchor="_Toc47697471" w:history="1">
             <w:r>
               <w:rPr>
                 <w:rStyle w:val="Hyperlink"/>
@@ -248,7 +248,7 @@
                 <w:noProof/>
                 <w:webHidden/>
               </w:rPr>
-              <w:instrText xml:space="preserve"> PAGEREF _Toc45113400 \h </w:instrText>
+              <w:instrText xml:space="preserve"> PAGEREF _Toc47697471 \h </w:instrText>
             </w:r>
             <w:r>
               <w:rPr>
@@ -268,7 +268,7 @@
                 <w:noProof/>
                 <w:webHidden/>
               </w:rPr>
-              <w:t>4</w:t>
+              <w:t>3</w:t>
             </w:r>
             <w:r>
               <w:rPr>
@@ -290,7 +290,7 @@
               <w:noProof/>
             </w:rPr>
           </w:pPr>
-          <w:hyperlink w:anchor="_Toc45113401" w:history="1">
+          <w:hyperlink w:anchor="_Toc47697472" w:history="1">
             <w:r>
               <w:rPr>
                 <w:rStyle w:val="Hyperlink"/>
@@ -317,7 +317,7 @@
                 <w:noProof/>
                 <w:webHidden/>
               </w:rPr>
-              <w:instrText xml:space="preserve"> PAGEREF _Toc45113401 \h </w:instrText>
+              <w:instrText xml:space="preserve"> PAGEREF _Toc47697472 \h </w:instrText>
             </w:r>
             <w:r>
               <w:rPr>
@@ -337,7 +337,145 @@
                 <w:noProof/>
                 <w:webHidden/>
               </w:rPr>
-              <w:t>4</w:t>
+              <w:t>3</w:t>
+            </w:r>
+            <w:r>
+              <w:rPr>
+                <w:noProof/>
+                <w:webHidden/>
+              </w:rPr>
+              <w:fldChar w:fldCharType="end"/>
+            </w:r>
+          </w:hyperlink>
+        </w:p>
+        <w:p>
+          <w:pPr>
+            <w:pStyle w:val="TOC2"/>
+            <w:tabs>
+              <w:tab w:val="right" w:leader="dot" w:pos="9350"/>
+            </w:tabs>
+            <w:rPr>
+              <w:rFonts w:eastAsiaTheme="minorEastAsia"/>
+              <w:noProof/>
+            </w:rPr>
+          </w:pPr>
+          <w:hyperlink w:anchor="_Toc47697473" w:history="1">
+            <w:r>
+              <w:rPr>
+                <w:rStyle w:val="Hyperlink"/>
+                <w:noProof/>
+              </w:rPr>
+              <w:t>Some Git Terminology</w:t>
+            </w:r>
+            <w:r>
+              <w:rPr>
+                <w:noProof/>
+                <w:webHidden/>
+              </w:rPr>
+              <w:tab/>
+            </w:r>
+            <w:r>
+              <w:rPr>
+                <w:noProof/>
+                <w:webHidden/>
+              </w:rPr>
+              <w:fldChar w:fldCharType="begin"/>
+            </w:r>
+            <w:r>
+              <w:rPr>
+                <w:noProof/>
+                <w:webHidden/>
+              </w:rPr>
+              <w:instrText xml:space="preserve"> PAGEREF _Toc47697473 \h </w:instrText>
+            </w:r>
+            <w:r>
+              <w:rPr>
+                <w:noProof/>
+                <w:webHidden/>
+              </w:rPr>
+            </w:r>
+            <w:r>
+              <w:rPr>
+                <w:noProof/>
+                <w:webHidden/>
+              </w:rPr>
+              <w:fldChar w:fldCharType="separate"/>
+            </w:r>
+            <w:r>
+              <w:rPr>
+                <w:noProof/>
+                <w:webHidden/>
+              </w:rPr>
+              <w:t>6</w:t>
+            </w:r>
+            <w:r>
+              <w:rPr>
+                <w:noProof/>
+                <w:webHidden/>
+              </w:rPr>
+              <w:fldChar w:fldCharType="end"/>
+            </w:r>
+          </w:hyperlink>
+        </w:p>
+        <w:p>
+          <w:pPr>
+            <w:pStyle w:val="TOC2"/>
+            <w:tabs>
+              <w:tab w:val="right" w:leader="dot" w:pos="9350"/>
+            </w:tabs>
+            <w:rPr>
+              <w:rFonts w:eastAsiaTheme="minorEastAsia"/>
+              <w:noProof/>
+            </w:rPr>
+          </w:pPr>
+          <w:hyperlink w:anchor="_Toc47697474" w:history="1">
+            <w:r>
+              <w:rPr>
+                <w:rStyle w:val="Hyperlink"/>
+                <w:noProof/>
+              </w:rPr>
+              <w:t>Using Git with Multiple Developers</w:t>
+            </w:r>
+            <w:r>
+              <w:rPr>
+                <w:noProof/>
+                <w:webHidden/>
+              </w:rPr>
+              <w:tab/>
+            </w:r>
+            <w:r>
+              <w:rPr>
+                <w:noProof/>
+                <w:webHidden/>
+              </w:rPr>
+              <w:fldChar w:fldCharType="begin"/>
+            </w:r>
+            <w:r>
+              <w:rPr>
+                <w:noProof/>
+                <w:webHidden/>
+              </w:rPr>
+              <w:instrText xml:space="preserve"> PAGEREF _Toc47697474 \h </w:instrText>
+            </w:r>
+            <w:r>
+              <w:rPr>
+                <w:noProof/>
+                <w:webHidden/>
+              </w:rPr>
+            </w:r>
+            <w:r>
+              <w:rPr>
+                <w:noProof/>
+                <w:webHidden/>
+              </w:rPr>
+              <w:fldChar w:fldCharType="separate"/>
+            </w:r>
+            <w:r>
+              <w:rPr>
+                <w:noProof/>
+                <w:webHidden/>
+              </w:rPr>
+              <w:t>6</w:t>
             </w:r>
             <w:r>
               <w:rPr>
@@ -359,13 +497,13 @@
               <w:noProof/>
             </w:rPr>
           </w:pPr>
-          <w:hyperlink w:anchor="_Toc45113402" w:history="1">
+          <w:hyperlink w:anchor="_Toc47697475" w:history="1">
             <w:r>
               <w:rPr>
                 <w:rStyle w:val="Hyperlink"/>
                 <w:noProof/>
               </w:rPr>
-              <w:t>Using Git with Multiple Developers</w:t>
+              <w:t>Prerequisites: Simio Version and Required Tools/Apps</w:t>
             </w:r>
             <w:r>
               <w:rPr>
@@ -386,7 +524,7 @@
                 <w:noProof/>
                 <w:webHidden/>
               </w:rPr>
-              <w:instrText xml:space="preserve"> PAGEREF _Toc45113402 \h </w:instrText>
+              <w:instrText xml:space="preserve"> PAGEREF _Toc47697475 \h </w:instrText>
             </w:r>
             <w:r>
               <w:rPr>
@@ -406,7 +544,421 @@
                 <w:noProof/>
                 <w:webHidden/>
               </w:rPr>
-              <w:t>4</w:t>
+              <w:t>7</w:t>
+            </w:r>
+            <w:r>
+              <w:rPr>
+                <w:noProof/>
+                <w:webHidden/>
+              </w:rPr>
+              <w:fldChar w:fldCharType="end"/>
+            </w:r>
+          </w:hyperlink>
+        </w:p>
+        <w:p>
+          <w:pPr>
+            <w:pStyle w:val="TOC2"/>
+            <w:tabs>
+              <w:tab w:val="right" w:leader="dot" w:pos="9350"/>
+            </w:tabs>
+            <w:rPr>
+              <w:rFonts w:eastAsiaTheme="minorEastAsia"/>
+              <w:noProof/>
+            </w:rPr>
+          </w:pPr>
+          <w:hyperlink w:anchor="_Toc47697476" w:history="1">
+            <w:r>
+              <w:rPr>
+                <w:rStyle w:val="Hyperlink"/>
+                <w:noProof/>
+              </w:rPr>
+              <w:t>Required Simio Editions</w:t>
+            </w:r>
+            <w:r>
+              <w:rPr>
+                <w:noProof/>
+                <w:webHidden/>
+              </w:rPr>
+              <w:tab/>
+            </w:r>
+            <w:r>
+              <w:rPr>
+                <w:noProof/>
+                <w:webHidden/>
+              </w:rPr>
+              <w:fldChar w:fldCharType="begin"/>
+            </w:r>
+            <w:r>
+              <w:rPr>
+                <w:noProof/>
+                <w:webHidden/>
+              </w:rPr>
+              <w:instrText xml:space="preserve"> PAGEREF _Toc47697476 \h </w:instrText>
+            </w:r>
+            <w:r>
+              <w:rPr>
+                <w:noProof/>
+                <w:webHidden/>
+              </w:rPr>
+            </w:r>
+            <w:r>
+              <w:rPr>
+                <w:noProof/>
+                <w:webHidden/>
+              </w:rPr>
+              <w:fldChar w:fldCharType="separate"/>
+            </w:r>
+            <w:r>
+              <w:rPr>
+                <w:noProof/>
+                <w:webHidden/>
+              </w:rPr>
+              <w:t>7</w:t>
+            </w:r>
+            <w:r>
+              <w:rPr>
+                <w:noProof/>
+                <w:webHidden/>
+              </w:rPr>
+              <w:fldChar w:fldCharType="end"/>
+            </w:r>
+          </w:hyperlink>
+        </w:p>
+        <w:p>
+          <w:pPr>
+            <w:pStyle w:val="TOC2"/>
+            <w:tabs>
+              <w:tab w:val="right" w:leader="dot" w:pos="9350"/>
+            </w:tabs>
+            <w:rPr>
+              <w:rFonts w:eastAsiaTheme="minorEastAsia"/>
+              <w:noProof/>
+            </w:rPr>
+          </w:pPr>
+          <w:hyperlink w:anchor="_Toc47697477" w:history="1">
+            <w:r>
+              <w:rPr>
+                <w:rStyle w:val="Hyperlink"/>
+                <w:noProof/>
+              </w:rPr>
+              <w:t>Tools/Apps</w:t>
+            </w:r>
+            <w:r>
+              <w:rPr>
+                <w:noProof/>
+                <w:webHidden/>
+              </w:rPr>
+              <w:tab/>
+            </w:r>
+            <w:r>
+              <w:rPr>
+                <w:noProof/>
+                <w:webHidden/>
+              </w:rPr>
+              <w:fldChar w:fldCharType="begin"/>
+            </w:r>
+            <w:r>
+              <w:rPr>
+                <w:noProof/>
+                <w:webHidden/>
+              </w:rPr>
+              <w:instrText xml:space="preserve"> PAGEREF _Toc47697477 \h </w:instrText>
+            </w:r>
+            <w:r>
+              <w:rPr>
+                <w:noProof/>
+                <w:webHidden/>
+              </w:rPr>
+            </w:r>
+            <w:r>
+              <w:rPr>
+                <w:noProof/>
+                <w:webHidden/>
+              </w:rPr>
+              <w:fldChar w:fldCharType="separate"/>
+            </w:r>
+            <w:r>
+              <w:rPr>
+                <w:noProof/>
+                <w:webHidden/>
+              </w:rPr>
+              <w:t>7</w:t>
+            </w:r>
+            <w:r>
+              <w:rPr>
+                <w:noProof/>
+                <w:webHidden/>
+              </w:rPr>
+              <w:fldChar w:fldCharType="end"/>
+            </w:r>
+          </w:hyperlink>
+        </w:p>
+        <w:p>
+          <w:pPr>
+            <w:pStyle w:val="TOC3"/>
+            <w:tabs>
+              <w:tab w:val="right" w:leader="dot" w:pos="9350"/>
+            </w:tabs>
+            <w:rPr>
+              <w:rFonts w:eastAsiaTheme="minorEastAsia"/>
+              <w:noProof/>
+            </w:rPr>
+          </w:pPr>
+          <w:hyperlink w:anchor="_Toc47697478" w:history="1">
+            <w:r>
+              <w:rPr>
+                <w:rStyle w:val="Hyperlink"/>
+                <w:noProof/>
+              </w:rPr>
+              <w:t>Required: Git For Windows</w:t>
+            </w:r>
+            <w:r>
+              <w:rPr>
+                <w:noProof/>
+                <w:webHidden/>
+              </w:rPr>
+              <w:tab/>
+            </w:r>
+            <w:r>
+              <w:rPr>
+                <w:noProof/>
+                <w:webHidden/>
+              </w:rPr>
+              <w:fldChar w:fldCharType="begin"/>
+            </w:r>
+            <w:r>
+              <w:rPr>
+                <w:noProof/>
+                <w:webHidden/>
+              </w:rPr>
+              <w:instrText xml:space="preserve"> PAGEREF _Toc47697478 \h </w:instrText>
+            </w:r>
+            <w:r>
+              <w:rPr>
+                <w:noProof/>
+                <w:webHidden/>
+              </w:rPr>
+            </w:r>
+            <w:r>
+              <w:rPr>
+                <w:noProof/>
+                <w:webHidden/>
+              </w:rPr>
+              <w:fldChar w:fldCharType="separate"/>
+            </w:r>
+            <w:r>
+              <w:rPr>
+                <w:noProof/>
+                <w:webHidden/>
+              </w:rPr>
+              <w:t>7</w:t>
+            </w:r>
+            <w:r>
+              <w:rPr>
+                <w:noProof/>
+                <w:webHidden/>
+              </w:rPr>
+              <w:fldChar w:fldCharType="end"/>
+            </w:r>
+          </w:hyperlink>
+        </w:p>
+        <w:p>
+          <w:pPr>
+            <w:pStyle w:val="TOC3"/>
+            <w:tabs>
+              <w:tab w:val="right" w:leader="dot" w:pos="9350"/>
+            </w:tabs>
+            <w:rPr>
+              <w:rFonts w:eastAsiaTheme="minorEastAsia"/>
+              <w:noProof/>
+            </w:rPr>
+          </w:pPr>
+          <w:hyperlink w:anchor="_Toc47697479" w:history="1">
+            <w:r>
+              <w:rPr>
+                <w:rStyle w:val="Hyperlink"/>
+                <w:noProof/>
+              </w:rPr>
+              <w:t>Notepad++</w:t>
+            </w:r>
+            <w:r>
+              <w:rPr>
+                <w:noProof/>
+                <w:webHidden/>
+              </w:rPr>
+              <w:tab/>
+            </w:r>
+            <w:r>
+              <w:rPr>
+                <w:noProof/>
+                <w:webHidden/>
+              </w:rPr>
+              <w:fldChar w:fldCharType="begin"/>
+            </w:r>
+            <w:r>
+              <w:rPr>
+                <w:noProof/>
+                <w:webHidden/>
+              </w:rPr>
+              <w:instrText xml:space="preserve"> PAGEREF _Toc47697479 \h </w:instrText>
+            </w:r>
+            <w:r>
+              <w:rPr>
+                <w:noProof/>
+                <w:webHidden/>
+              </w:rPr>
+            </w:r>
+            <w:r>
+              <w:rPr>
+                <w:noProof/>
+                <w:webHidden/>
+              </w:rPr>
+              <w:fldChar w:fldCharType="separate"/>
+            </w:r>
+            <w:r>
+              <w:rPr>
+                <w:noProof/>
+                <w:webHidden/>
+              </w:rPr>
+              <w:t>8</w:t>
+            </w:r>
+            <w:r>
+              <w:rPr>
+                <w:noProof/>
+                <w:webHidden/>
+              </w:rPr>
+              <w:fldChar w:fldCharType="end"/>
+            </w:r>
+          </w:hyperlink>
+        </w:p>
+        <w:p>
+          <w:pPr>
+            <w:pStyle w:val="TOC3"/>
+            <w:tabs>
+              <w:tab w:val="right" w:leader="dot" w:pos="9350"/>
+            </w:tabs>
+            <w:rPr>
+              <w:rFonts w:eastAsiaTheme="minorEastAsia"/>
+              <w:noProof/>
+            </w:rPr>
+          </w:pPr>
+          <w:hyperlink w:anchor="_Toc47697480" w:history="1">
+            <w:r>
+              <w:rPr>
+                <w:rStyle w:val="Hyperlink"/>
+                <w:noProof/>
+              </w:rPr>
+              <w:t>Tortoise Git</w:t>
+            </w:r>
+            <w:r>
+              <w:rPr>
+                <w:noProof/>
+                <w:webHidden/>
+              </w:rPr>
+              <w:tab/>
+            </w:r>
+            <w:r>
+              <w:rPr>
+                <w:noProof/>
+                <w:webHidden/>
+              </w:rPr>
+              <w:fldChar w:fldCharType="begin"/>
+            </w:r>
+            <w:r>
+              <w:rPr>
+                <w:noProof/>
+                <w:webHidden/>
+              </w:rPr>
+              <w:instrText xml:space="preserve"> PAGEREF _Toc47697480 \h </w:instrText>
+            </w:r>
+            <w:r>
+              <w:rPr>
+                <w:noProof/>
+                <w:webHidden/>
+              </w:rPr>
+            </w:r>
+            <w:r>
+              <w:rPr>
+                <w:noProof/>
+                <w:webHidden/>
+              </w:rPr>
+              <w:fldChar w:fldCharType="separate"/>
+            </w:r>
+            <w:r>
+              <w:rPr>
+                <w:noProof/>
+                <w:webHidden/>
+              </w:rPr>
+              <w:t>8</w:t>
+            </w:r>
+            <w:r>
+              <w:rPr>
+                <w:noProof/>
+                <w:webHidden/>
+              </w:rPr>
+              <w:fldChar w:fldCharType="end"/>
+            </w:r>
+          </w:hyperlink>
+        </w:p>
+        <w:p>
+          <w:pPr>
+            <w:pStyle w:val="TOC3"/>
+            <w:tabs>
+              <w:tab w:val="right" w:leader="dot" w:pos="9350"/>
+            </w:tabs>
+            <w:rPr>
+              <w:rFonts w:eastAsiaTheme="minorEastAsia"/>
+              <w:noProof/>
+            </w:rPr>
+          </w:pPr>
+          <w:hyperlink w:anchor="_Toc47697481" w:history="1">
+            <w:r>
+              <w:rPr>
+                <w:rStyle w:val="Hyperlink"/>
+                <w:noProof/>
+              </w:rPr>
+              <w:t>Optional: GitHub for Windows</w:t>
+            </w:r>
+            <w:r>
+              <w:rPr>
+                <w:noProof/>
+                <w:webHidden/>
+              </w:rPr>
+              <w:tab/>
+            </w:r>
+            <w:r>
+              <w:rPr>
+                <w:noProof/>
+                <w:webHidden/>
+              </w:rPr>
+              <w:fldChar w:fldCharType="begin"/>
+            </w:r>
+            <w:r>
+              <w:rPr>
+                <w:noProof/>
+                <w:webHidden/>
+              </w:rPr>
+              <w:instrText xml:space="preserve"> PAGEREF _Toc47697481 \h </w:instrText>
+            </w:r>
+            <w:r>
+              <w:rPr>
+                <w:noProof/>
+                <w:webHidden/>
+              </w:rPr>
+            </w:r>
+            <w:r>
+              <w:rPr>
+                <w:noProof/>
+                <w:webHidden/>
+              </w:rPr>
+              <w:fldChar w:fldCharType="separate"/>
+            </w:r>
+            <w:r>
+              <w:rPr>
+                <w:noProof/>
+                <w:webHidden/>
+              </w:rPr>
+              <w:t>8</w:t>
             </w:r>
             <w:r>
               <w:rPr>
@@ -428,13 +980,13 @@
               <w:noProof/>
             </w:rPr>
           </w:pPr>
-          <w:hyperlink w:anchor="_Toc45113403" w:history="1">
+          <w:hyperlink w:anchor="_Toc47697482" w:history="1">
             <w:r>
               <w:rPr>
                 <w:rStyle w:val="Hyperlink"/>
                 <w:noProof/>
               </w:rPr>
-              <w:t>An Example - SchedulingBicycleAssembly</w:t>
+              <w:t>Example Project - SchedulingBicycleAssembly</w:t>
             </w:r>
             <w:r>
               <w:rPr>
@@ -455,7 +1007,7 @@
                 <w:noProof/>
                 <w:webHidden/>
               </w:rPr>
-              <w:instrText xml:space="preserve"> PAGEREF _Toc45113403 \h </w:instrText>
+              <w:instrText xml:space="preserve"> PAGEREF _Toc47697482 \h </w:instrText>
             </w:r>
             <w:r>
               <w:rPr>
@@ -475,7 +1027,76 @@
                 <w:noProof/>
                 <w:webHidden/>
               </w:rPr>
-              <w:t>5</w:t>
+              <w:t>8</w:t>
+            </w:r>
+            <w:r>
+              <w:rPr>
+                <w:noProof/>
+                <w:webHidden/>
+              </w:rPr>
+              <w:fldChar w:fldCharType="end"/>
+            </w:r>
+          </w:hyperlink>
+        </w:p>
+        <w:p>
+          <w:pPr>
+            <w:pStyle w:val="TOC2"/>
+            <w:tabs>
+              <w:tab w:val="right" w:leader="dot" w:pos="9350"/>
+            </w:tabs>
+            <w:rPr>
+              <w:rFonts w:eastAsiaTheme="minorEastAsia"/>
+              <w:noProof/>
+            </w:rPr>
+          </w:pPr>
+          <w:hyperlink w:anchor="_Toc47697483" w:history="1">
+            <w:r>
+              <w:rPr>
+                <w:rStyle w:val="Hyperlink"/>
+                <w:noProof/>
+              </w:rPr>
+              <w:t>Scenario 1: Preparing for First Use</w:t>
+            </w:r>
+            <w:r>
+              <w:rPr>
+                <w:noProof/>
+                <w:webHidden/>
+              </w:rPr>
+              <w:tab/>
+            </w:r>
+            <w:r>
+              <w:rPr>
+                <w:noProof/>
+                <w:webHidden/>
+              </w:rPr>
+              <w:fldChar w:fldCharType="begin"/>
+            </w:r>
+            <w:r>
+              <w:rPr>
+                <w:noProof/>
+                <w:webHidden/>
+              </w:rPr>
+              <w:instrText xml:space="preserve"> PAGEREF _Toc47697483 \h </w:instrText>
+            </w:r>
+            <w:r>
+              <w:rPr>
+                <w:noProof/>
+                <w:webHidden/>
+              </w:rPr>
+            </w:r>
+            <w:r>
+              <w:rPr>
+                <w:noProof/>
+                <w:webHidden/>
+              </w:rPr>
+              <w:fldChar w:fldCharType="separate"/>
+            </w:r>
+            <w:r>
+              <w:rPr>
+                <w:noProof/>
+                <w:webHidden/>
+              </w:rPr>
+              <w:t>8</w:t>
             </w:r>
             <w:r>
               <w:rPr>
@@ -497,13 +1118,13 @@
               <w:noProof/>
             </w:rPr>
           </w:pPr>
-          <w:hyperlink w:anchor="_Toc45113404" w:history="1">
+          <w:hyperlink w:anchor="_Toc47697484" w:history="1">
             <w:r>
               <w:rPr>
                 <w:rStyle w:val="Hyperlink"/>
                 <w:noProof/>
               </w:rPr>
-              <w:t>Useful Tools</w:t>
+              <w:t>Setting up the Remote (Shared) Git Repository</w:t>
             </w:r>
             <w:r>
               <w:rPr>
@@ -524,7 +1145,7 @@
                 <w:noProof/>
                 <w:webHidden/>
               </w:rPr>
-              <w:instrText xml:space="preserve"> PAGEREF _Toc45113404 \h </w:instrText>
+              <w:instrText xml:space="preserve"> PAGEREF _Toc47697484 \h </w:instrText>
             </w:r>
             <w:r>
               <w:rPr>
@@ -544,7 +1165,7 @@
                 <w:noProof/>
                 <w:webHidden/>
               </w:rPr>
-              <w:t>7</w:t>
+              <w:t>12</w:t>
             </w:r>
             <w:r>
               <w:rPr>
@@ -566,13 +1187,13 @@
               <w:noProof/>
             </w:rPr>
           </w:pPr>
-          <w:hyperlink w:anchor="_Toc45113405" w:history="1">
+          <w:hyperlink w:anchor="_Toc47697485" w:history="1">
             <w:r>
               <w:rPr>
                 <w:rStyle w:val="Hyperlink"/>
                 <w:noProof/>
               </w:rPr>
-              <w:t>Notepad++</w:t>
+              <w:t>Setting up a GitHub Repository</w:t>
             </w:r>
             <w:r>
               <w:rPr>
@@ -593,7 +1214,7 @@
                 <w:noProof/>
                 <w:webHidden/>
               </w:rPr>
-              <w:instrText xml:space="preserve"> PAGEREF _Toc45113405 \h </w:instrText>
+              <w:instrText xml:space="preserve"> PAGEREF _Toc47697485 \h </w:instrText>
             </w:r>
             <w:r>
               <w:rPr>
@@ -613,7 +1234,7 @@
                 <w:noProof/>
                 <w:webHidden/>
               </w:rPr>
-              <w:t>7</w:t>
+              <w:t>12</w:t>
             </w:r>
             <w:r>
               <w:rPr>
@@ -635,13 +1256,13 @@
               <w:noProof/>
             </w:rPr>
           </w:pPr>
-          <w:hyperlink w:anchor="_Toc45113406" w:history="1">
+          <w:hyperlink w:anchor="_Toc47697486" w:history="1">
             <w:r>
               <w:rPr>
                 <w:rStyle w:val="Hyperlink"/>
                 <w:noProof/>
               </w:rPr>
-              <w:t>Tortoise Git</w:t>
+              <w:t>Setting up a New User</w:t>
             </w:r>
             <w:r>
               <w:rPr>
@@ -662,7 +1283,7 @@
                 <w:noProof/>
                 <w:webHidden/>
               </w:rPr>
-              <w:instrText xml:space="preserve"> PAGEREF _Toc45113406 \h </w:instrText>
+              <w:instrText xml:space="preserve"> PAGEREF _Toc47697486 \h </w:instrText>
             </w:r>
             <w:r>
               <w:rPr>
@@ -682,7 +1303,76 @@
                 <w:noProof/>
                 <w:webHidden/>
               </w:rPr>
-              <w:t>7</w:t>
+              <w:t>25</w:t>
+            </w:r>
+            <w:r>
+              <w:rPr>
+                <w:noProof/>
+                <w:webHidden/>
+              </w:rPr>
+              <w:fldChar w:fldCharType="end"/>
+            </w:r>
+          </w:hyperlink>
+        </w:p>
+        <w:p>
+          <w:pPr>
+            <w:pStyle w:val="TOC1"/>
+            <w:tabs>
+              <w:tab w:val="right" w:leader="dot" w:pos="9350"/>
+            </w:tabs>
+            <w:rPr>
+              <w:rFonts w:eastAsiaTheme="minorEastAsia"/>
+              <w:noProof/>
+            </w:rPr>
+          </w:pPr>
+          <w:hyperlink w:anchor="_Toc47697487" w:history="1">
+            <w:r>
+              <w:rPr>
+                <w:rStyle w:val="Hyperlink"/>
+                <w:noProof/>
+              </w:rPr>
+              <w:t>Demonstrations</w:t>
+            </w:r>
+            <w:r>
+              <w:rPr>
+                <w:noProof/>
+                <w:webHidden/>
+              </w:rPr>
+              <w:tab/>
+            </w:r>
+            <w:r>
+              <w:rPr>
+                <w:noProof/>
+                <w:webHidden/>
+              </w:rPr>
+              <w:fldChar w:fldCharType="begin"/>
+            </w:r>
+            <w:r>
+              <w:rPr>
+                <w:noProof/>
+                <w:webHidden/>
+              </w:rPr>
+              <w:instrText xml:space="preserve"> PAGEREF _Toc47697487 \h </w:instrText>
+            </w:r>
+            <w:r>
+              <w:rPr>
+                <w:noProof/>
+                <w:webHidden/>
+              </w:rPr>
+            </w:r>
+            <w:r>
+              <w:rPr>
+                <w:noProof/>
+                <w:webHidden/>
+              </w:rPr>
+              <w:fldChar w:fldCharType="separate"/>
+            </w:r>
+            <w:r>
+              <w:rPr>
+                <w:noProof/>
+                <w:webHidden/>
+              </w:rPr>
+              <w:t>28</w:t>
             </w:r>
             <w:r>
               <w:rPr>
@@ -704,13 +1394,13 @@
               <w:noProof/>
             </w:rPr>
           </w:pPr>
-          <w:hyperlink w:anchor="_Toc45113407" w:history="1">
+          <w:hyperlink w:anchor="_Toc47697488" w:history="1">
             <w:r>
               <w:rPr>
                 <w:rStyle w:val="Hyperlink"/>
                 <w:noProof/>
               </w:rPr>
-              <w:t>GitHub Windows</w:t>
+              <w:t>Demonstration 1: Make a Change in Simio</w:t>
             </w:r>
             <w:r>
               <w:rPr>
@@ -731,7 +1421,7 @@
                 <w:noProof/>
                 <w:webHidden/>
               </w:rPr>
-              <w:instrText xml:space="preserve"> PAGEREF _Toc45113407 \h </w:instrText>
+              <w:instrText xml:space="preserve"> PAGEREF _Toc47697488 \h </w:instrText>
             </w:r>
             <w:r>
               <w:rPr>
@@ -751,7 +1441,76 @@
                 <w:noProof/>
                 <w:webHidden/>
               </w:rPr>
-              <w:t>7</w:t>
+              <w:t>28</w:t>
+            </w:r>
+            <w:r>
+              <w:rPr>
+                <w:noProof/>
+                <w:webHidden/>
+              </w:rPr>
+              <w:fldChar w:fldCharType="end"/>
+            </w:r>
+          </w:hyperlink>
+        </w:p>
+        <w:p>
+          <w:pPr>
+            <w:pStyle w:val="TOC2"/>
+            <w:tabs>
+              <w:tab w:val="right" w:leader="dot" w:pos="9350"/>
+            </w:tabs>
+            <w:rPr>
+              <w:rFonts w:eastAsiaTheme="minorEastAsia"/>
+              <w:noProof/>
+            </w:rPr>
+          </w:pPr>
+          <w:hyperlink w:anchor="_Toc47697489" w:history="1">
+            <w:r>
+              <w:rPr>
+                <w:rStyle w:val="Hyperlink"/>
+                <w:noProof/>
+              </w:rPr>
+              <w:t>Demonstration 2: Making Conflicting Changes</w:t>
+            </w:r>
+            <w:r>
+              <w:rPr>
+                <w:noProof/>
+                <w:webHidden/>
+              </w:rPr>
+              <w:tab/>
+            </w:r>
+            <w:r>
+              <w:rPr>
+                <w:noProof/>
+                <w:webHidden/>
+              </w:rPr>
+              <w:fldChar w:fldCharType="begin"/>
+            </w:r>
+            <w:r>
+              <w:rPr>
+                <w:noProof/>
+                <w:webHidden/>
+              </w:rPr>
+              <w:instrText xml:space="preserve"> PAGEREF _Toc47697489 \h </w:instrText>
+            </w:r>
+            <w:r>
+              <w:rPr>
+                <w:noProof/>
+                <w:webHidden/>
+              </w:rPr>
+            </w:r>
+            <w:r>
+              <w:rPr>
+                <w:noProof/>
+                <w:webHidden/>
+              </w:rPr>
+              <w:fldChar w:fldCharType="separate"/>
+            </w:r>
+            <w:r>
+              <w:rPr>
+                <w:noProof/>
+                <w:webHidden/>
+              </w:rPr>
+              <w:t>28</w:t>
             </w:r>
             <w:r>
               <w:rPr>
@@ -773,13 +1532,13 @@
               <w:noProof/>
             </w:rPr>
           </w:pPr>
-          <w:hyperlink w:anchor="_Toc45113408" w:history="1">
+          <w:hyperlink w:anchor="_Toc47697490" w:history="1">
             <w:r>
               <w:rPr>
                 <w:rStyle w:val="Hyperlink"/>
                 <w:noProof/>
               </w:rPr>
-              <w:t>Setting up the Git Repositories</w:t>
+              <w:t>Summary and the Road Ahead</w:t>
             </w:r>
             <w:r>
               <w:rPr>
@@ -800,7 +1559,7 @@
                 <w:noProof/>
                 <w:webHidden/>
               </w:rPr>
-              <w:instrText xml:space="preserve"> PAGEREF _Toc45113408 \h </w:instrText>
+              <w:instrText xml:space="preserve"> PAGEREF _Toc47697490 \h </w:instrText>
             </w:r>
             <w:r>
               <w:rPr>
@@ -820,973 +1579,7 @@
                 <w:noProof/>
                 <w:webHidden/>
               </w:rPr>
-              <w:t>8</w:t>
-            </w:r>
-            <w:r>
-              <w:rPr>
-                <w:noProof/>
-                <w:webHidden/>
-              </w:rPr>
-              <w:fldChar w:fldCharType="end"/>
-            </w:r>
-          </w:hyperlink>
-        </w:p>
-        <w:p>
-          <w:pPr>
-            <w:pStyle w:val="TOC2"/>
-            <w:tabs>
-              <w:tab w:val="right" w:leader="dot" w:pos="9350"/>
-            </w:tabs>
-            <w:rPr>
-              <w:rFonts w:eastAsiaTheme="minorEastAsia"/>
-              <w:noProof/>
-            </w:rPr>
-          </w:pPr>
-          <w:hyperlink w:anchor="_Toc45113409" w:history="1">
-            <w:r>
-              <w:rPr>
-                <w:rStyle w:val="Hyperlink"/>
-                <w:noProof/>
-              </w:rPr>
-              <w:t>Setting up a GitHub Repository</w:t>
-            </w:r>
-            <w:r>
-              <w:rPr>
-                <w:noProof/>
-                <w:webHidden/>
-              </w:rPr>
-              <w:tab/>
-            </w:r>
-            <w:r>
-              <w:rPr>
-                <w:noProof/>
-                <w:webHidden/>
-              </w:rPr>
-              <w:fldChar w:fldCharType="begin"/>
-            </w:r>
-            <w:r>
-              <w:rPr>
-                <w:noProof/>
-                <w:webHidden/>
-              </w:rPr>
-              <w:instrText xml:space="preserve"> PAGEREF _Toc45113409 \h </w:instrText>
-            </w:r>
-            <w:r>
-              <w:rPr>
-                <w:noProof/>
-                <w:webHidden/>
-              </w:rPr>
-            </w:r>
-            <w:r>
-              <w:rPr>
-                <w:noProof/>
-                <w:webHidden/>
-              </w:rPr>
-              <w:fldChar w:fldCharType="separate"/>
-            </w:r>
-            <w:r>
-              <w:rPr>
-                <w:noProof/>
-                <w:webHidden/>
-              </w:rPr>
-              <w:t>8</w:t>
-            </w:r>
-            <w:r>
-              <w:rPr>
-                <w:noProof/>
-                <w:webHidden/>
-              </w:rPr>
-              <w:fldChar w:fldCharType="end"/>
-            </w:r>
-          </w:hyperlink>
-        </w:p>
-        <w:p>
-          <w:pPr>
-            <w:pStyle w:val="TOC2"/>
-            <w:tabs>
-              <w:tab w:val="right" w:leader="dot" w:pos="9350"/>
-            </w:tabs>
-            <w:rPr>
-              <w:rFonts w:eastAsiaTheme="minorEastAsia"/>
-              <w:noProof/>
-            </w:rPr>
-          </w:pPr>
-          <w:hyperlink w:anchor="_Toc45113410" w:history="1">
-            <w:r>
-              <w:rPr>
-                <w:rStyle w:val="Hyperlink"/>
-                <w:noProof/>
-              </w:rPr>
-              <w:t>Setting up a New User</w:t>
-            </w:r>
-            <w:r>
-              <w:rPr>
-                <w:noProof/>
-                <w:webHidden/>
-              </w:rPr>
-              <w:tab/>
-            </w:r>
-            <w:r>
-              <w:rPr>
-                <w:noProof/>
-                <w:webHidden/>
-              </w:rPr>
-              <w:fldChar w:fldCharType="begin"/>
-            </w:r>
-            <w:r>
-              <w:rPr>
-                <w:noProof/>
-                <w:webHidden/>
-              </w:rPr>
-              <w:instrText xml:space="preserve"> PAGEREF _Toc45113410 \h </w:instrText>
-            </w:r>
-            <w:r>
-              <w:rPr>
-                <w:noProof/>
-                <w:webHidden/>
-              </w:rPr>
-            </w:r>
-            <w:r>
-              <w:rPr>
-                <w:noProof/>
-                <w:webHidden/>
-              </w:rPr>
-              <w:fldChar w:fldCharType="separate"/>
-            </w:r>
-            <w:r>
-              <w:rPr>
-                <w:noProof/>
-                <w:webHidden/>
-              </w:rPr>
-              <w:t>21</w:t>
-            </w:r>
-            <w:r>
-              <w:rPr>
-                <w:noProof/>
-                <w:webHidden/>
-              </w:rPr>
-              <w:fldChar w:fldCharType="end"/>
-            </w:r>
-          </w:hyperlink>
-        </w:p>
-        <w:p>
-          <w:pPr>
-            <w:pStyle w:val="TOC1"/>
-            <w:tabs>
-              <w:tab w:val="right" w:leader="dot" w:pos="9350"/>
-            </w:tabs>
-            <w:rPr>
-              <w:rFonts w:eastAsiaTheme="minorEastAsia"/>
-              <w:noProof/>
-            </w:rPr>
-          </w:pPr>
-          <w:hyperlink w:anchor="_Toc45113411" w:history="1">
-            <w:r>
-              <w:rPr>
-                <w:rStyle w:val="Hyperlink"/>
-                <w:noProof/>
-              </w:rPr>
-              <w:t>Demonstrations</w:t>
-            </w:r>
-            <w:r>
-              <w:rPr>
-                <w:noProof/>
-                <w:webHidden/>
-              </w:rPr>
-              <w:tab/>
-            </w:r>
-            <w:r>
-              <w:rPr>
-                <w:noProof/>
-                <w:webHidden/>
-              </w:rPr>
-              <w:fldChar w:fldCharType="begin"/>
-            </w:r>
-            <w:r>
-              <w:rPr>
-                <w:noProof/>
-                <w:webHidden/>
-              </w:rPr>
-              <w:instrText xml:space="preserve"> PAGEREF _Toc45113411 \h </w:instrText>
-            </w:r>
-            <w:r>
-              <w:rPr>
-                <w:noProof/>
-                <w:webHidden/>
-              </w:rPr>
-            </w:r>
-            <w:r>
-              <w:rPr>
-                <w:noProof/>
-                <w:webHidden/>
-              </w:rPr>
-              <w:fldChar w:fldCharType="separate"/>
-            </w:r>
-            <w:r>
-              <w:rPr>
-                <w:noProof/>
-                <w:webHidden/>
-              </w:rPr>
-              <w:t>24</w:t>
-            </w:r>
-            <w:r>
-              <w:rPr>
-                <w:noProof/>
-                <w:webHidden/>
-              </w:rPr>
-              <w:fldChar w:fldCharType="end"/>
-            </w:r>
-          </w:hyperlink>
-        </w:p>
-        <w:p>
-          <w:pPr>
-            <w:pStyle w:val="TOC2"/>
-            <w:tabs>
-              <w:tab w:val="right" w:leader="dot" w:pos="9350"/>
-            </w:tabs>
-            <w:rPr>
-              <w:rFonts w:eastAsiaTheme="minorEastAsia"/>
-              <w:noProof/>
-            </w:rPr>
-          </w:pPr>
-          <w:hyperlink w:anchor="_Toc45113412" w:history="1">
-            <w:r>
-              <w:rPr>
-                <w:rStyle w:val="Hyperlink"/>
-                <w:noProof/>
-              </w:rPr>
-              <w:t>Demonstration 1: Make a Change in Simio</w:t>
-            </w:r>
-            <w:r>
-              <w:rPr>
-                <w:noProof/>
-                <w:webHidden/>
-              </w:rPr>
-              <w:tab/>
-            </w:r>
-            <w:r>
-              <w:rPr>
-                <w:noProof/>
-                <w:webHidden/>
-              </w:rPr>
-              <w:fldChar w:fldCharType="begin"/>
-            </w:r>
-            <w:r>
-              <w:rPr>
-                <w:noProof/>
-                <w:webHidden/>
-              </w:rPr>
-              <w:instrText xml:space="preserve"> PAGEREF _Toc45113412 \h </w:instrText>
-            </w:r>
-            <w:r>
-              <w:rPr>
-                <w:noProof/>
-                <w:webHidden/>
-              </w:rPr>
-            </w:r>
-            <w:r>
-              <w:rPr>
-                <w:noProof/>
-                <w:webHidden/>
-              </w:rPr>
-              <w:fldChar w:fldCharType="separate"/>
-            </w:r>
-            <w:r>
-              <w:rPr>
-                <w:noProof/>
-                <w:webHidden/>
-              </w:rPr>
-              <w:t>24</w:t>
-            </w:r>
-            <w:r>
-              <w:rPr>
-                <w:noProof/>
-                <w:webHidden/>
-              </w:rPr>
-              <w:fldChar w:fldCharType="end"/>
-            </w:r>
-          </w:hyperlink>
-        </w:p>
-        <w:p>
-          <w:pPr>
-            <w:pStyle w:val="TOC2"/>
-            <w:tabs>
-              <w:tab w:val="right" w:leader="dot" w:pos="9350"/>
-            </w:tabs>
-            <w:rPr>
-              <w:rFonts w:eastAsiaTheme="minorEastAsia"/>
-              <w:noProof/>
-            </w:rPr>
-          </w:pPr>
-          <w:hyperlink w:anchor="_Toc45113413" w:history="1">
-            <w:r>
-              <w:rPr>
-                <w:rStyle w:val="Hyperlink"/>
-                <w:noProof/>
-              </w:rPr>
-              <w:t>Demonstration 2: Making Conflicting Changes</w:t>
-            </w:r>
-            <w:r>
-              <w:rPr>
-                <w:noProof/>
-                <w:webHidden/>
-              </w:rPr>
-              <w:tab/>
-            </w:r>
-            <w:r>
-              <w:rPr>
-                <w:noProof/>
-                <w:webHidden/>
-              </w:rPr>
-              <w:fldChar w:fldCharType="begin"/>
-            </w:r>
-            <w:r>
-              <w:rPr>
-                <w:noProof/>
-                <w:webHidden/>
-              </w:rPr>
-              <w:instrText xml:space="preserve"> PAGEREF _Toc45113413 \h </w:instrText>
-            </w:r>
-            <w:r>
-              <w:rPr>
-                <w:noProof/>
-                <w:webHidden/>
-              </w:rPr>
-            </w:r>
-            <w:r>
-              <w:rPr>
-                <w:noProof/>
-                <w:webHidden/>
-              </w:rPr>
-              <w:fldChar w:fldCharType="separate"/>
-            </w:r>
-            <w:r>
-              <w:rPr>
-                <w:noProof/>
-                <w:webHidden/>
-              </w:rPr>
-              <w:t>24</w:t>
-            </w:r>
-            <w:r>
-              <w:rPr>
-                <w:noProof/>
-                <w:webHidden/>
-              </w:rPr>
-              <w:fldChar w:fldCharType="end"/>
-            </w:r>
-          </w:hyperlink>
-        </w:p>
-        <w:p>
-          <w:pPr>
-            <w:pStyle w:val="TOC1"/>
-            <w:tabs>
-              <w:tab w:val="right" w:leader="dot" w:pos="9350"/>
-            </w:tabs>
-            <w:rPr>
-              <w:rFonts w:eastAsiaTheme="minorEastAsia"/>
-              <w:noProof/>
-            </w:rPr>
-          </w:pPr>
-          <w:hyperlink w:anchor="_Toc45113414" w:history="1">
-            <w:r>
-              <w:rPr>
-                <w:rStyle w:val="Hyperlink"/>
-                <w:noProof/>
-              </w:rPr>
-              <w:t>Doing MQTT with the Simio Using Git with Simio API</w:t>
-            </w:r>
-            <w:r>
-              <w:rPr>
-                <w:noProof/>
-                <w:webHidden/>
-              </w:rPr>
-              <w:tab/>
-            </w:r>
-            <w:r>
-              <w:rPr>
-                <w:noProof/>
-                <w:webHidden/>
-              </w:rPr>
-              <w:fldChar w:fldCharType="begin"/>
-            </w:r>
-            <w:r>
-              <w:rPr>
-                <w:noProof/>
-                <w:webHidden/>
-              </w:rPr>
-              <w:instrText xml:space="preserve"> PAGEREF _Toc45113414 \h </w:instrText>
-            </w:r>
-            <w:r>
-              <w:rPr>
-                <w:noProof/>
-                <w:webHidden/>
-              </w:rPr>
-            </w:r>
-            <w:r>
-              <w:rPr>
-                <w:noProof/>
-                <w:webHidden/>
-              </w:rPr>
-              <w:fldChar w:fldCharType="separate"/>
-            </w:r>
-            <w:r>
-              <w:rPr>
-                <w:noProof/>
-                <w:webHidden/>
-              </w:rPr>
-              <w:t>26</w:t>
-            </w:r>
-            <w:r>
-              <w:rPr>
-                <w:noProof/>
-                <w:webHidden/>
-              </w:rPr>
-              <w:fldChar w:fldCharType="end"/>
-            </w:r>
-          </w:hyperlink>
-        </w:p>
-        <w:p>
-          <w:pPr>
-            <w:pStyle w:val="TOC2"/>
-            <w:tabs>
-              <w:tab w:val="right" w:leader="dot" w:pos="9350"/>
-            </w:tabs>
-            <w:rPr>
-              <w:rFonts w:eastAsiaTheme="minorEastAsia"/>
-              <w:noProof/>
-            </w:rPr>
-          </w:pPr>
-          <w:hyperlink w:anchor="_Toc45113415" w:history="1">
-            <w:r>
-              <w:rPr>
-                <w:rStyle w:val="Hyperlink"/>
-                <w:noProof/>
-              </w:rPr>
-              <w:t>Using Git with Simio Code Overview</w:t>
-            </w:r>
-            <w:r>
-              <w:rPr>
-                <w:noProof/>
-                <w:webHidden/>
-              </w:rPr>
-              <w:tab/>
-            </w:r>
-            <w:r>
-              <w:rPr>
-                <w:noProof/>
-                <w:webHidden/>
-              </w:rPr>
-              <w:fldChar w:fldCharType="begin"/>
-            </w:r>
-            <w:r>
-              <w:rPr>
-                <w:noProof/>
-                <w:webHidden/>
-              </w:rPr>
-              <w:instrText xml:space="preserve"> PAGEREF _Toc45113415 \h </w:instrText>
-            </w:r>
-            <w:r>
-              <w:rPr>
-                <w:noProof/>
-                <w:webHidden/>
-              </w:rPr>
-            </w:r>
-            <w:r>
-              <w:rPr>
-                <w:noProof/>
-                <w:webHidden/>
-              </w:rPr>
-              <w:fldChar w:fldCharType="separate"/>
-            </w:r>
-            <w:r>
-              <w:rPr>
-                <w:noProof/>
-                <w:webHidden/>
-              </w:rPr>
-              <w:t>28</w:t>
-            </w:r>
-            <w:r>
-              <w:rPr>
-                <w:noProof/>
-                <w:webHidden/>
-              </w:rPr>
-              <w:fldChar w:fldCharType="end"/>
-            </w:r>
-          </w:hyperlink>
-        </w:p>
-        <w:p>
-          <w:pPr>
-            <w:pStyle w:val="TOC1"/>
-            <w:tabs>
-              <w:tab w:val="right" w:leader="dot" w:pos="9350"/>
-            </w:tabs>
-            <w:rPr>
-              <w:rFonts w:eastAsiaTheme="minorEastAsia"/>
-              <w:noProof/>
-            </w:rPr>
-          </w:pPr>
-          <w:hyperlink w:anchor="_Toc45113416" w:history="1">
-            <w:r>
-              <w:rPr>
-                <w:rStyle w:val="Hyperlink"/>
-                <w:noProof/>
-              </w:rPr>
-              <w:t>Running the Model</w:t>
-            </w:r>
-            <w:r>
-              <w:rPr>
-                <w:noProof/>
-                <w:webHidden/>
-              </w:rPr>
-              <w:tab/>
-            </w:r>
-            <w:r>
-              <w:rPr>
-                <w:noProof/>
-                <w:webHidden/>
-              </w:rPr>
-              <w:fldChar w:fldCharType="begin"/>
-            </w:r>
-            <w:r>
-              <w:rPr>
-                <w:noProof/>
-                <w:webHidden/>
-              </w:rPr>
-              <w:instrText xml:space="preserve"> PAGEREF _Toc45113416 \h </w:instrText>
-            </w:r>
-            <w:r>
-              <w:rPr>
-                <w:noProof/>
-                <w:webHidden/>
-              </w:rPr>
-            </w:r>
-            <w:r>
-              <w:rPr>
-                <w:noProof/>
-                <w:webHidden/>
-              </w:rPr>
-              <w:fldChar w:fldCharType="separate"/>
-            </w:r>
-            <w:r>
-              <w:rPr>
-                <w:noProof/>
-                <w:webHidden/>
-              </w:rPr>
               <w:t>29</w:t>
-            </w:r>
-            <w:r>
-              <w:rPr>
-                <w:noProof/>
-                <w:webHidden/>
-              </w:rPr>
-              <w:fldChar w:fldCharType="end"/>
-            </w:r>
-          </w:hyperlink>
-        </w:p>
-        <w:p>
-          <w:pPr>
-            <w:pStyle w:val="TOC1"/>
-            <w:tabs>
-              <w:tab w:val="right" w:leader="dot" w:pos="9350"/>
-            </w:tabs>
-            <w:rPr>
-              <w:rFonts w:eastAsiaTheme="minorEastAsia"/>
-              <w:noProof/>
-            </w:rPr>
-          </w:pPr>
-          <w:hyperlink w:anchor="_Toc45113417" w:history="1">
-            <w:r>
-              <w:rPr>
-                <w:rStyle w:val="Hyperlink"/>
-                <w:noProof/>
-              </w:rPr>
-              <w:t>Notes on Use</w:t>
-            </w:r>
-            <w:r>
-              <w:rPr>
-                <w:noProof/>
-                <w:webHidden/>
-              </w:rPr>
-              <w:tab/>
-            </w:r>
-            <w:r>
-              <w:rPr>
-                <w:noProof/>
-                <w:webHidden/>
-              </w:rPr>
-              <w:fldChar w:fldCharType="begin"/>
-            </w:r>
-            <w:r>
-              <w:rPr>
-                <w:noProof/>
-                <w:webHidden/>
-              </w:rPr>
-              <w:instrText xml:space="preserve"> PAGEREF _Toc45113417 \h </w:instrText>
-            </w:r>
-            <w:r>
-              <w:rPr>
-                <w:noProof/>
-                <w:webHidden/>
-              </w:rPr>
-            </w:r>
-            <w:r>
-              <w:rPr>
-                <w:noProof/>
-                <w:webHidden/>
-              </w:rPr>
-              <w:fldChar w:fldCharType="separate"/>
-            </w:r>
-            <w:r>
-              <w:rPr>
-                <w:noProof/>
-                <w:webHidden/>
-              </w:rPr>
-              <w:t>30</w:t>
-            </w:r>
-            <w:r>
-              <w:rPr>
-                <w:noProof/>
-                <w:webHidden/>
-              </w:rPr>
-              <w:fldChar w:fldCharType="end"/>
-            </w:r>
-          </w:hyperlink>
-        </w:p>
-        <w:p>
-          <w:pPr>
-            <w:pStyle w:val="TOC2"/>
-            <w:tabs>
-              <w:tab w:val="right" w:leader="dot" w:pos="9350"/>
-            </w:tabs>
-            <w:rPr>
-              <w:rFonts w:eastAsiaTheme="minorEastAsia"/>
-              <w:noProof/>
-            </w:rPr>
-          </w:pPr>
-          <w:hyperlink w:anchor="_Toc45113418" w:history="1">
-            <w:r>
-              <w:rPr>
-                <w:rStyle w:val="Hyperlink"/>
-                <w:noProof/>
-              </w:rPr>
-              <w:t>The Experiment (multi-thread) Problem.</w:t>
-            </w:r>
-            <w:r>
-              <w:rPr>
-                <w:noProof/>
-                <w:webHidden/>
-              </w:rPr>
-              <w:tab/>
-            </w:r>
-            <w:r>
-              <w:rPr>
-                <w:noProof/>
-                <w:webHidden/>
-              </w:rPr>
-              <w:fldChar w:fldCharType="begin"/>
-            </w:r>
-            <w:r>
-              <w:rPr>
-                <w:noProof/>
-                <w:webHidden/>
-              </w:rPr>
-              <w:instrText xml:space="preserve"> PAGEREF _Toc45113418 \h </w:instrText>
-            </w:r>
-            <w:r>
-              <w:rPr>
-                <w:noProof/>
-                <w:webHidden/>
-              </w:rPr>
-            </w:r>
-            <w:r>
-              <w:rPr>
-                <w:noProof/>
-                <w:webHidden/>
-              </w:rPr>
-              <w:fldChar w:fldCharType="separate"/>
-            </w:r>
-            <w:r>
-              <w:rPr>
-                <w:noProof/>
-                <w:webHidden/>
-              </w:rPr>
-              <w:t>30</w:t>
-            </w:r>
-            <w:r>
-              <w:rPr>
-                <w:noProof/>
-                <w:webHidden/>
-              </w:rPr>
-              <w:fldChar w:fldCharType="end"/>
-            </w:r>
-          </w:hyperlink>
-        </w:p>
-        <w:p>
-          <w:pPr>
-            <w:pStyle w:val="TOC2"/>
-            <w:tabs>
-              <w:tab w:val="right" w:leader="dot" w:pos="9350"/>
-            </w:tabs>
-            <w:rPr>
-              <w:rFonts w:eastAsiaTheme="minorEastAsia"/>
-              <w:noProof/>
-            </w:rPr>
-          </w:pPr>
-          <w:hyperlink w:anchor="_Toc45113419" w:history="1">
-            <w:r>
-              <w:rPr>
-                <w:rStyle w:val="Hyperlink"/>
-                <w:noProof/>
-              </w:rPr>
-              <w:t>Adding Logic</w:t>
-            </w:r>
-            <w:r>
-              <w:rPr>
-                <w:noProof/>
-                <w:webHidden/>
-              </w:rPr>
-              <w:tab/>
-            </w:r>
-            <w:r>
-              <w:rPr>
-                <w:noProof/>
-                <w:webHidden/>
-              </w:rPr>
-              <w:fldChar w:fldCharType="begin"/>
-            </w:r>
-            <w:r>
-              <w:rPr>
-                <w:noProof/>
-                <w:webHidden/>
-              </w:rPr>
-              <w:instrText xml:space="preserve"> PAGEREF _Toc45113419 \h </w:instrText>
-            </w:r>
-            <w:r>
-              <w:rPr>
-                <w:noProof/>
-                <w:webHidden/>
-              </w:rPr>
-            </w:r>
-            <w:r>
-              <w:rPr>
-                <w:noProof/>
-                <w:webHidden/>
-              </w:rPr>
-              <w:fldChar w:fldCharType="separate"/>
-            </w:r>
-            <w:r>
-              <w:rPr>
-                <w:noProof/>
-                <w:webHidden/>
-              </w:rPr>
-              <w:t>30</w:t>
-            </w:r>
-            <w:r>
-              <w:rPr>
-                <w:noProof/>
-                <w:webHidden/>
-              </w:rPr>
-              <w:fldChar w:fldCharType="end"/>
-            </w:r>
-          </w:hyperlink>
-        </w:p>
-        <w:p>
-          <w:pPr>
-            <w:pStyle w:val="TOC1"/>
-            <w:tabs>
-              <w:tab w:val="right" w:leader="dot" w:pos="9350"/>
-            </w:tabs>
-            <w:rPr>
-              <w:rFonts w:eastAsiaTheme="minorEastAsia"/>
-              <w:noProof/>
-            </w:rPr>
-          </w:pPr>
-          <w:hyperlink w:anchor="_Toc45113420" w:history="1">
-            <w:r>
-              <w:rPr>
-                <w:rStyle w:val="Hyperlink"/>
-                <w:noProof/>
-              </w:rPr>
-              <w:t>TroubleShooting</w:t>
-            </w:r>
-            <w:r>
-              <w:rPr>
-                <w:noProof/>
-                <w:webHidden/>
-              </w:rPr>
-              <w:tab/>
-            </w:r>
-            <w:r>
-              <w:rPr>
-                <w:noProof/>
-                <w:webHidden/>
-              </w:rPr>
-              <w:fldChar w:fldCharType="begin"/>
-            </w:r>
-            <w:r>
-              <w:rPr>
-                <w:noProof/>
-                <w:webHidden/>
-              </w:rPr>
-              <w:instrText xml:space="preserve"> PAGEREF _Toc45113420 \h </w:instrText>
-            </w:r>
-            <w:r>
-              <w:rPr>
-                <w:noProof/>
-                <w:webHidden/>
-              </w:rPr>
-            </w:r>
-            <w:r>
-              <w:rPr>
-                <w:noProof/>
-                <w:webHidden/>
-              </w:rPr>
-              <w:fldChar w:fldCharType="separate"/>
-            </w:r>
-            <w:r>
-              <w:rPr>
-                <w:noProof/>
-                <w:webHidden/>
-              </w:rPr>
-              <w:t>31</w:t>
-            </w:r>
-            <w:r>
-              <w:rPr>
-                <w:noProof/>
-                <w:webHidden/>
-              </w:rPr>
-              <w:fldChar w:fldCharType="end"/>
-            </w:r>
-          </w:hyperlink>
-        </w:p>
-        <w:p>
-          <w:pPr>
-            <w:pStyle w:val="TOC2"/>
-            <w:tabs>
-              <w:tab w:val="right" w:leader="dot" w:pos="9350"/>
-            </w:tabs>
-            <w:rPr>
-              <w:rFonts w:eastAsiaTheme="minorEastAsia"/>
-              <w:noProof/>
-            </w:rPr>
-          </w:pPr>
-          <w:hyperlink w:anchor="_Toc45113421" w:history="1">
-            <w:r>
-              <w:rPr>
-                <w:rStyle w:val="Hyperlink"/>
-                <w:noProof/>
-              </w:rPr>
-              <w:t>Make sure the Mosquitto Server/Broker is running.</w:t>
-            </w:r>
-            <w:r>
-              <w:rPr>
-                <w:noProof/>
-                <w:webHidden/>
-              </w:rPr>
-              <w:tab/>
-            </w:r>
-            <w:r>
-              <w:rPr>
-                <w:noProof/>
-                <w:webHidden/>
-              </w:rPr>
-              <w:fldChar w:fldCharType="begin"/>
-            </w:r>
-            <w:r>
-              <w:rPr>
-                <w:noProof/>
-                <w:webHidden/>
-              </w:rPr>
-              <w:instrText xml:space="preserve"> PAGEREF _Toc45113421 \h </w:instrText>
-            </w:r>
-            <w:r>
-              <w:rPr>
-                <w:noProof/>
-                <w:webHidden/>
-              </w:rPr>
-            </w:r>
-            <w:r>
-              <w:rPr>
-                <w:noProof/>
-                <w:webHidden/>
-              </w:rPr>
-              <w:fldChar w:fldCharType="separate"/>
-            </w:r>
-            <w:r>
-              <w:rPr>
-                <w:noProof/>
-                <w:webHidden/>
-              </w:rPr>
-              <w:t>31</w:t>
-            </w:r>
-            <w:r>
-              <w:rPr>
-                <w:noProof/>
-                <w:webHidden/>
-              </w:rPr>
-              <w:fldChar w:fldCharType="end"/>
-            </w:r>
-          </w:hyperlink>
-        </w:p>
-        <w:p>
-          <w:pPr>
-            <w:pStyle w:val="TOC2"/>
-            <w:tabs>
-              <w:tab w:val="right" w:leader="dot" w:pos="9350"/>
-            </w:tabs>
-            <w:rPr>
-              <w:rFonts w:eastAsiaTheme="minorEastAsia"/>
-              <w:noProof/>
-            </w:rPr>
-          </w:pPr>
-          <w:hyperlink w:anchor="_Toc45113422" w:history="1">
-            <w:r>
-              <w:rPr>
-                <w:rStyle w:val="Hyperlink"/>
-                <w:noProof/>
-              </w:rPr>
-              <w:t>If the Server is on a remote computer, check your firewall.</w:t>
-            </w:r>
-            <w:r>
-              <w:rPr>
-                <w:noProof/>
-                <w:webHidden/>
-              </w:rPr>
-              <w:tab/>
-            </w:r>
-            <w:r>
-              <w:rPr>
-                <w:noProof/>
-                <w:webHidden/>
-              </w:rPr>
-              <w:fldChar w:fldCharType="begin"/>
-            </w:r>
-            <w:r>
-              <w:rPr>
-                <w:noProof/>
-                <w:webHidden/>
-              </w:rPr>
-              <w:instrText xml:space="preserve"> PAGEREF _Toc45113422 \h </w:instrText>
-            </w:r>
-            <w:r>
-              <w:rPr>
-                <w:noProof/>
-                <w:webHidden/>
-              </w:rPr>
-            </w:r>
-            <w:r>
-              <w:rPr>
-                <w:noProof/>
-                <w:webHidden/>
-              </w:rPr>
-              <w:fldChar w:fldCharType="separate"/>
-            </w:r>
-            <w:r>
-              <w:rPr>
-                <w:noProof/>
-                <w:webHidden/>
-              </w:rPr>
-              <w:t>31</w:t>
             </w:r>
             <w:r>
               <w:rPr>
@@ -1811,7 +1604,6 @@
     </w:sdt>
     <w:p>
       <w:r>
-        <w:lastRenderedPageBreak/>
         <w:br w:type="page"/>
       </w:r>
     </w:p>
@@ -1820,7 +1612,7 @@
       <w:pPr>
         <w:pStyle w:val="Heading1"/>
       </w:pPr>
-      <w:bookmarkStart w:id="1" w:name="_Toc45113399"/>
+      <w:bookmarkStart w:id="1" w:name="_Toc47697470"/>
       <w:r>
         <w:t>Overview</w:t>
       </w:r>
@@ -1953,11 +1745,9 @@
       <w:r>
         <w:t xml:space="preserve"> </w:t>
       </w:r>
-      <w:proofErr w:type="gramStart"/>
-      <w:r>
-        <w:t>are</w:t>
-      </w:r>
-      <w:proofErr w:type="gramEnd"/>
+      <w:r>
+        <w:t>is</w:t>
+      </w:r>
       <w:r>
         <w:t xml:space="preserve"> available</w:t>
       </w:r>
@@ -2056,7 +1846,7 @@
       <w:pPr>
         <w:pStyle w:val="Heading2"/>
       </w:pPr>
-      <w:bookmarkStart w:id="2" w:name="_Toc45113400"/>
+      <w:bookmarkStart w:id="2" w:name="_Toc47697471"/>
       <w:r>
         <w:lastRenderedPageBreak/>
         <w:t xml:space="preserve">Some </w:t>
@@ -2242,7 +2032,7 @@
       <w:pPr>
         <w:pStyle w:val="Heading1"/>
       </w:pPr>
-      <w:bookmarkStart w:id="3" w:name="_Toc45113401"/>
+      <w:bookmarkStart w:id="3" w:name="_Toc47697472"/>
       <w:r>
         <w:t>Git Overview</w:t>
       </w:r>
@@ -2263,24 +2053,277 @@
     </w:p>
     <w:p>
       <w:r>
-        <w:t xml:space="preserve">Git is very file oriented and has the concept of a “repository” of files that need to be maintained. Each developer has a personal </w:t>
+        <w:t xml:space="preserve">Git is very file oriented and has the concept of a “repository” of files that need to be maintained. </w:t>
+      </w:r>
+      <w:r>
+        <w:t>For a given project, e</w:t>
+      </w:r>
+      <w:r>
+        <w:t xml:space="preserve">ach developer </w:t>
+      </w:r>
+      <w:r>
+        <w:t>has:</w:t>
+      </w:r>
+    </w:p>
+    <w:p>
+      <w:pPr>
+        <w:numPr>
+          <w:ilvl w:val="0"/>
+          <w:numId w:val="19"/>
+        </w:numPr>
+      </w:pPr>
+      <w:r>
+        <w:t xml:space="preserve">First, a working directory, which contains the Simio files that are being worked on. </w:t>
+      </w:r>
+    </w:p>
+    <w:p>
+      <w:pPr>
+        <w:numPr>
+          <w:ilvl w:val="0"/>
+          <w:numId w:val="19"/>
+        </w:numPr>
+      </w:pPr>
+      <w:r>
+        <w:t>Secondly - to track changes - Git creates</w:t>
+      </w:r>
+      <w:r>
+        <w:t xml:space="preserve"> a personal </w:t>
       </w:r>
       <w:r>
         <w:t xml:space="preserve">‘local’ </w:t>
       </w:r>
       <w:r>
-        <w:t xml:space="preserve">copy of a repository, and then the changes from those repositories can be “pushed” back </w:t>
-      </w:r>
-      <w:r>
-        <w:t>to a shared ‘remote’</w:t>
-      </w:r>
-      <w:r>
-        <w:t xml:space="preserve"> repository.</w:t>
-      </w:r>
-    </w:p>
-    <w:p>
-      <w:r>
-        <w:t xml:space="preserve">A repository holds not only the files, but also </w:t>
+        <w:t>repository</w:t>
+      </w:r>
+      <w:r>
+        <w:t xml:space="preserve"> that contains all changes made to these files, </w:t>
+      </w:r>
+      <w:r>
+        <w:t xml:space="preserve">and then </w:t>
+      </w:r>
+    </w:p>
+    <w:p>
+      <w:pPr>
+        <w:numPr>
+          <w:ilvl w:val="0"/>
+          <w:numId w:val="19"/>
+        </w:numPr>
+      </w:pPr>
+      <w:r>
+        <w:t xml:space="preserve">Thirdly, </w:t>
+      </w:r>
+      <w:r>
+        <w:t>the changes from th</w:t>
+      </w:r>
+      <w:r>
+        <w:t xml:space="preserve">e local </w:t>
+      </w:r>
+      <w:r>
+        <w:t xml:space="preserve">repositories can be “pushed” back </w:t>
+      </w:r>
+      <w:r>
+        <w:t>to a ‘remote’</w:t>
+      </w:r>
+      <w:r>
+        <w:t xml:space="preserve"> repository</w:t>
+      </w:r>
+      <w:r>
+        <w:t xml:space="preserve"> that is the source-of-truth of the project.</w:t>
+      </w:r>
+    </w:p>
+    <w:p>
+      <w:r>
+        <w:t xml:space="preserve">If a new developer </w:t>
+      </w:r>
+      <w:r>
+        <w:t>wants to start working on the project, they clone from the remote repository and are given a working directory along with their very own local repository that contains the entire history of the project.</w:t>
+      </w:r>
+    </w:p>
+    <w:p>
+      <w:r>
+        <w:t>You can try this yourself with the Simio example project if you already have Git installed. Simply create a folder for your experiment called – say – c:\test\MySampleSimio.</w:t>
+      </w:r>
+    </w:p>
+    <w:p>
+      <w:r>
+        <w:t xml:space="preserve">When in File Explorer navigate to that folder, right </w:t>
+      </w:r>
+      <w:r>
+        <w:t>click,</w:t>
+      </w:r>
+      <w:r>
+        <w:t xml:space="preserve"> and select “Git Bash Here”.</w:t>
+      </w:r>
+    </w:p>
+    <w:p>
+      <w:r>
+        <w:t xml:space="preserve">There is a sample repository at: </w:t>
+      </w:r>
+      <w:hyperlink r:id="rId14" w:history="1">
+        <w:r>
+          <w:rPr>
+            <w:rStyle w:val="Hyperlink"/>
+          </w:rPr>
+          <w:t>https://github.com/SimioLLC/SimioGitExample</w:t>
+        </w:r>
+      </w:hyperlink>
+      <w:r>
+        <w:t xml:space="preserve"> so you can clone it with the command:</w:t>
+      </w:r>
+    </w:p>
+    <w:p>
+      <w:r>
+        <w:t xml:space="preserve">Git clone </w:t>
+      </w:r>
+      <w:hyperlink r:id="rId15" w:history="1">
+        <w:r>
+          <w:rPr>
+            <w:rStyle w:val="Hyperlink"/>
+          </w:rPr>
+          <w:t>https://github.com/SimioLLC/SimioGitExample</w:t>
+        </w:r>
+      </w:hyperlink>
+    </w:p>
+    <w:p>
+      <w:r>
+        <w:t>Here is a screen shot of what your session should look like:</w:t>
+      </w:r>
+    </w:p>
+    <w:p>
+      <w:r>
+        <w:rPr>
+          <w:noProof/>
+        </w:rPr>
+        <w:lastRenderedPageBreak/>
+        <w:drawing>
+          <wp:inline distT="0" distB="0" distL="0" distR="0" wp14:anchorId="2F6C3B55" wp14:editId="662CF11C">
+            <wp:extent cx="5837426" cy="2377646"/>
+            <wp:effectExtent l="0" t="0" r="0" b="3810"/>
+            <wp:docPr id="9" name="Picture 9" descr="A screenshot of a cell phone&#10;&#10;Description automatically generated"/>
+            <wp:cNvGraphicFramePr>
+              <a:graphicFrameLocks xmlns:a="http://schemas.openxmlformats.org/drawingml/2006/main" noChangeAspect="1"/>
+            </wp:cNvGraphicFramePr>
+            <a:graphic xmlns:a="http://schemas.openxmlformats.org/drawingml/2006/main">
+              <a:graphicData uri="http://schemas.openxmlformats.org/drawingml/2006/picture">
+                <pic:pic xmlns:pic="http://schemas.openxmlformats.org/drawingml/2006/picture">
+                  <pic:nvPicPr>
+                    <pic:cNvPr id="9" name="Picture 9" descr="A screenshot of a cell phone&#10;&#10;Description automatically generated"/>
+                    <pic:cNvPicPr/>
+                  </pic:nvPicPr>
+                  <pic:blipFill>
+                    <a:blip r:embed="rId16"/>
+                    <a:stretch>
+                      <a:fillRect/>
+                    </a:stretch>
+                  </pic:blipFill>
+                  <pic:spPr>
+                    <a:xfrm>
+                      <a:off x="0" y="0"/>
+                      <a:ext cx="5837426" cy="2377646"/>
+                    </a:xfrm>
+                    <a:prstGeom prst="rect">
+                      <a:avLst/>
+                    </a:prstGeom>
+                  </pic:spPr>
+                </pic:pic>
+              </a:graphicData>
+            </a:graphic>
+          </wp:inline>
+        </w:drawing>
+      </w:r>
+    </w:p>
+    <w:p/>
+    <w:p>
+      <w:r>
+        <w:t xml:space="preserve">And now your folder </w:t>
+      </w:r>
+      <w:r>
+        <w:t>will look like this:</w:t>
+      </w:r>
+    </w:p>
+    <w:p>
+      <w:r>
+        <w:rPr>
+          <w:noProof/>
+        </w:rPr>
+        <w:drawing>
+          <wp:inline distT="0" distB="0" distL="0" distR="0" wp14:anchorId="746B919D" wp14:editId="4928DAFC">
+            <wp:extent cx="5943600" cy="1473200"/>
+            <wp:effectExtent l="0" t="0" r="0" b="0"/>
+            <wp:docPr id="17" name="Picture 17" descr="A screenshot of a cell phone&#10;&#10;Description automatically generated"/>
+            <wp:cNvGraphicFramePr>
+              <a:graphicFrameLocks xmlns:a="http://schemas.openxmlformats.org/drawingml/2006/main" noChangeAspect="1"/>
+            </wp:cNvGraphicFramePr>
+            <a:graphic xmlns:a="http://schemas.openxmlformats.org/drawingml/2006/main">
+              <a:graphicData uri="http://schemas.openxmlformats.org/drawingml/2006/picture">
+                <pic:pic xmlns:pic="http://schemas.openxmlformats.org/drawingml/2006/picture">
+                  <pic:nvPicPr>
+                    <pic:cNvPr id="17" name="Picture 17" descr="A screenshot of a cell phone&#10;&#10;Description automatically generated"/>
+                    <pic:cNvPicPr/>
+                  </pic:nvPicPr>
+                  <pic:blipFill>
+                    <a:blip r:embed="rId17"/>
+                    <a:stretch>
+                      <a:fillRect/>
+                    </a:stretch>
+                  </pic:blipFill>
+                  <pic:spPr>
+                    <a:xfrm>
+                      <a:off x="0" y="0"/>
+                      <a:ext cx="5943600" cy="1473200"/>
+                    </a:xfrm>
+                    <a:prstGeom prst="rect">
+                      <a:avLst/>
+                    </a:prstGeom>
+                  </pic:spPr>
+                </pic:pic>
+              </a:graphicData>
+            </a:graphic>
+          </wp:inline>
+        </w:drawing>
+      </w:r>
+    </w:p>
+    <w:p>
+      <w:r>
+        <w:t xml:space="preserve">With </w:t>
+      </w:r>
+      <w:proofErr w:type="spellStart"/>
+      <w:r>
+        <w:t>SchedulingBicycleAssembly.simproj</w:t>
+      </w:r>
+      <w:proofErr w:type="spellEnd"/>
+      <w:r>
+        <w:t xml:space="preserve"> being full runnable.</w:t>
+      </w:r>
+    </w:p>
+    <w:p>
+      <w:r>
+        <w:t>And the full history of the edits are available by typing in Bash</w:t>
+      </w:r>
+      <w:proofErr w:type="gramStart"/>
+      <w:r>
+        <w:t>:  “</w:t>
+      </w:r>
+      <w:proofErr w:type="gramEnd"/>
+      <w:r>
+        <w:t>git log”.</w:t>
+      </w:r>
+    </w:p>
+    <w:p>
+      <w:r>
+        <w:t>Now, you cannot make changes and check this back in, as this is internal to Simio for the purpose of creating demonstrations, but the idea is that you can create your own Git repositories on GitHub or any other Git server.</w:t>
+      </w:r>
+    </w:p>
+    <w:p/>
+    <w:p>
+      <w:r>
+        <w:t xml:space="preserve">A </w:t>
+      </w:r>
+      <w:r>
+        <w:t xml:space="preserve">Git </w:t>
+      </w:r>
+      <w:r>
+        <w:t xml:space="preserve">repository holds not only the files, but also </w:t>
       </w:r>
       <w:r>
         <w:t>meta-data associated with those</w:t>
@@ -2309,13 +2352,7 @@
       </w:r>
       <w:proofErr w:type="gramEnd"/>
       <w:r>
-        <w:t xml:space="preserve">. For example, </w:t>
-      </w:r>
-      <w:r>
-        <w:t>let us</w:t>
-      </w:r>
-      <w:r>
-        <w:t xml:space="preserve"> say you want to make experimental changes</w:t>
+        <w:t>. For example, to make experimental changes</w:t>
       </w:r>
       <w:r>
         <w:t xml:space="preserve"> to your model. If it works, you might then want to merge these changes back to the main branch, but if it does not, then you can simply abandon the branch.</w:t>
@@ -2346,6 +2383,7 @@
     </w:p>
     <w:p>
       <w:r>
+        <w:lastRenderedPageBreak/>
         <w:t>There is a serious caveat though. Using Git (or any source repository) requires rigor and discipline on your part. You cannot simply use it sometimes</w:t>
       </w:r>
       <w:r>
@@ -2371,12 +2409,14 @@
       <w:pPr>
         <w:pStyle w:val="Heading2"/>
       </w:pPr>
+      <w:bookmarkStart w:id="4" w:name="_Toc47697473"/>
       <w:r>
         <w:t xml:space="preserve">Some </w:t>
       </w:r>
       <w:r>
         <w:t>Git Terminology</w:t>
       </w:r>
+      <w:bookmarkEnd w:id="4"/>
     </w:p>
     <w:p/>
     <w:p>
@@ -2589,11 +2629,11 @@
       <w:pPr>
         <w:pStyle w:val="Heading2"/>
       </w:pPr>
-      <w:bookmarkStart w:id="4" w:name="_Toc45113402"/>
+      <w:bookmarkStart w:id="5" w:name="_Toc47697474"/>
       <w:r>
         <w:t>Using Git with Multiple Developers</w:t>
       </w:r>
-      <w:bookmarkEnd w:id="4"/>
+      <w:bookmarkEnd w:id="5"/>
     </w:p>
     <w:p/>
     <w:p>
@@ -2609,7 +2649,13 @@
     </w:p>
     <w:p>
       <w:r>
-        <w:t xml:space="preserve">This work fine until two people </w:t>
+        <w:t>This work</w:t>
+      </w:r>
+      <w:r>
+        <w:t>s</w:t>
+      </w:r>
+      <w:r>
+        <w:t xml:space="preserve"> fine until two people </w:t>
       </w:r>
       <w:r>
         <w:t>(</w:t>
@@ -2654,7 +2700,10 @@
     </w:p>
     <w:p>
       <w:r>
-        <w:t>If you use a Git tool (like the free Git Tortoise) to resolve the conflict, you are shown the files and the changes.</w:t>
+        <w:t xml:space="preserve">If you use a Git tool (like the free Git Tortoise) to resolve the conflict, you are shown the files and the </w:t>
+      </w:r>
+      <w:r>
+        <w:t>differences, along with ways to resolve the differences.</w:t>
       </w:r>
     </w:p>
     <w:p>
@@ -2680,23 +2729,49 @@
         <w:t>at</w:t>
       </w:r>
       <w:r>
-        <w:t xml:space="preserve"> is to divide the work such that only a single person is working on a file at a time.</w:t>
-      </w:r>
-    </w:p>
-    <w:p>
-      <w:r>
-        <w:t xml:space="preserve">There is not automatic way to do this with </w:t>
-      </w:r>
-      <w:r>
-        <w:t>Git since</w:t>
-      </w:r>
-      <w:r>
-        <w:t xml:space="preserve"> each developer has their own repository. One way, which requires some discipline is to employ collaborative software such as Microsoft Teams to announce to the group what software you are planning on modifying</w:t>
-      </w:r>
-      <w:r>
-        <w:t xml:space="preserve"> or working on for the next few days.</w:t>
-      </w:r>
-    </w:p>
+        <w:t xml:space="preserve"> </w:t>
+      </w:r>
+      <w:r>
+        <w:t>are:</w:t>
+      </w:r>
+    </w:p>
+    <w:p>
+      <w:pPr>
+        <w:numPr>
+          <w:ilvl w:val="0"/>
+          <w:numId w:val="20"/>
+        </w:numPr>
+      </w:pPr>
+      <w:r>
+        <w:t>D</w:t>
+      </w:r>
+      <w:r>
+        <w:t>ivide the work such that only a single person is working on a file at a time.</w:t>
+      </w:r>
+    </w:p>
+    <w:p>
+      <w:pPr>
+        <w:numPr>
+          <w:ilvl w:val="0"/>
+          <w:numId w:val="20"/>
+        </w:numPr>
+      </w:pPr>
+      <w:r>
+        <w:t>Communicate with the other developers so each knows what the others are doing. Collaboration tools like Microsoft Teams can be employed for this.</w:t>
+      </w:r>
+    </w:p>
+    <w:p>
+      <w:pPr>
+        <w:numPr>
+          <w:ilvl w:val="0"/>
+          <w:numId w:val="20"/>
+        </w:numPr>
+      </w:pPr>
+      <w:r>
+        <w:t>Always pull the most recent copy the project from the remote repository before starting work.</w:t>
+      </w:r>
+    </w:p>
+    <w:p/>
     <w:p>
       <w:r>
         <w:t xml:space="preserve">There are several caveats that must be adhered to when using Git </w:t>
@@ -2762,13 +2837,34 @@
       <w:proofErr w:type="spellEnd"/>
       <w:proofErr w:type="gramEnd"/>
       <w:r>
-        <w:t xml:space="preserve"> file should be used. This ignores files such as .log </w:t>
+        <w:t xml:space="preserve"> file should be used. This</w:t>
+      </w:r>
+      <w:r>
+        <w:t xml:space="preserve"> results in files generated by Simio - </w:t>
+      </w:r>
+      <w:r>
+        <w:t xml:space="preserve">such as .log </w:t>
       </w:r>
       <w:proofErr w:type="gramStart"/>
       <w:r>
-        <w:t>and .backup</w:t>
+        <w:t>and .backu</w:t>
+      </w:r>
+      <w:r>
+        <w:t>p</w:t>
       </w:r>
       <w:proofErr w:type="gramEnd"/>
+      <w:r>
+        <w:t xml:space="preserve"> – to be ignored by Git. In other words, these are </w:t>
+      </w:r>
+      <w:r>
+        <w:rPr>
+          <w:rStyle w:val="IntenseEmphasis"/>
+        </w:rPr>
+        <w:t>un-versioned</w:t>
+      </w:r>
+      <w:r>
+        <w:t xml:space="preserve"> files.</w:t>
+      </w:r>
     </w:p>
     <w:p/>
     <w:p>
@@ -2795,21 +2891,62 @@
       </w:r>
     </w:p>
     <w:p/>
+    <w:p>
+      <w:pPr>
+        <w:pStyle w:val="Heading1"/>
+      </w:pPr>
+      <w:bookmarkStart w:id="6" w:name="_Toc47697475"/>
+      <w:r>
+        <w:t>Prerequisites: Simio Version and Required Tools/Apps</w:t>
+      </w:r>
+      <w:bookmarkEnd w:id="6"/>
+    </w:p>
     <w:p/>
     <w:p>
       <w:pPr>
-        <w:pStyle w:val="Heading1"/>
-      </w:pPr>
-      <w:bookmarkStart w:id="5" w:name="_Toc45113404"/>
-      <w:r>
-        <w:t xml:space="preserve">Prerequisites: Simio Version and </w:t>
-      </w:r>
-      <w:r>
-        <w:t>Required Tools</w:t>
-      </w:r>
-      <w:bookmarkEnd w:id="5"/>
-      <w:r>
-        <w:t>/Apps</w:t>
+        <w:pStyle w:val="Heading2"/>
+      </w:pPr>
+      <w:bookmarkStart w:id="7" w:name="_Toc47697476"/>
+      <w:r>
+        <w:t>Require</w:t>
+      </w:r>
+      <w:r>
+        <w:t>d</w:t>
+      </w:r>
+      <w:r>
+        <w:t xml:space="preserve"> Simio </w:t>
+      </w:r>
+      <w:r>
+        <w:t>Editions</w:t>
+      </w:r>
+      <w:bookmarkEnd w:id="7"/>
+    </w:p>
+    <w:p>
+      <w:r>
+        <w:t xml:space="preserve">The </w:t>
+      </w:r>
+      <w:r>
+        <w:t>Simio editions</w:t>
+      </w:r>
+      <w:r>
+        <w:t xml:space="preserve"> that are compatible with these techniques are Simio Professional and better. Other </w:t>
+      </w:r>
+      <w:r>
+        <w:t>editions</w:t>
+      </w:r>
+      <w:r>
+        <w:t xml:space="preserve"> will not work </w:t>
+      </w:r>
+      <w:r>
+        <w:t>with these Git techniques.</w:t>
+      </w:r>
+    </w:p>
+    <w:p>
+      <w:r>
+        <w:t>Here</w:t>
+      </w:r>
+      <w:r>
+        <w:t xml:space="preserve"> are a few free and useful tools that will be employed for this demonstration.</w:t>
       </w:r>
     </w:p>
     <w:p/>
@@ -2817,55 +2954,47 @@
       <w:pPr>
         <w:pStyle w:val="Heading2"/>
       </w:pPr>
-      <w:r>
-        <w:t>Requires Simio Version</w:t>
-      </w:r>
-    </w:p>
-    <w:p>
-      <w:r>
-        <w:t>The versions of Simio that are compatible with these techniques are Simio Professional and better. Other versions will not work for a variety of reasons.</w:t>
-      </w:r>
-    </w:p>
-    <w:p>
-      <w:r>
-        <w:t>There are a few free and useful tools that will be employed for this demonstration.</w:t>
+      <w:bookmarkStart w:id="8" w:name="_Toc47697477"/>
+      <w:r>
+        <w:t>Tools/Apps</w:t>
+      </w:r>
+      <w:bookmarkEnd w:id="8"/>
+    </w:p>
+    <w:p>
+      <w:pPr>
+        <w:pStyle w:val="Heading3"/>
+      </w:pPr>
+      <w:bookmarkStart w:id="9" w:name="_Toc47697478"/>
+      <w:r>
+        <w:t xml:space="preserve">Required: </w:t>
+      </w:r>
+      <w:r>
+        <w:t xml:space="preserve">Git </w:t>
+      </w:r>
+      <w:proofErr w:type="gramStart"/>
+      <w:r>
+        <w:t>For</w:t>
+      </w:r>
+      <w:proofErr w:type="gramEnd"/>
+      <w:r>
+        <w:t xml:space="preserve"> Windows</w:t>
+      </w:r>
+      <w:bookmarkEnd w:id="9"/>
+    </w:p>
+    <w:p>
+      <w:r>
+        <w:t>This is the underlying Git mechanism. It is used by Tortoise Git (described later).</w:t>
+      </w:r>
+      <w:r>
+        <w:t xml:space="preserve"> It also comes with a command line tool for Git, called Git Bash.</w:t>
       </w:r>
     </w:p>
     <w:p/>
     <w:p>
-      <w:pPr>
-        <w:pStyle w:val="Heading2"/>
-      </w:pPr>
-      <w:r>
-        <w:t>Tools/Apps</w:t>
-      </w:r>
-    </w:p>
-    <w:p>
-      <w:pPr>
-        <w:pStyle w:val="Heading3"/>
-      </w:pPr>
-      <w:r>
-        <w:t xml:space="preserve">Git </w:t>
-      </w:r>
-      <w:proofErr w:type="gramStart"/>
-      <w:r>
-        <w:t>For</w:t>
-      </w:r>
-      <w:proofErr w:type="gramEnd"/>
-      <w:r>
-        <w:t xml:space="preserve"> Windows</w:t>
-      </w:r>
-    </w:p>
-    <w:p>
-      <w:r>
-        <w:t>This is the underlying Git mechanism. It is used by Tortoise Git (described later).</w:t>
-      </w:r>
-    </w:p>
-    <w:p>
       <w:r>
         <w:t xml:space="preserve">Available here: </w:t>
       </w:r>
-      <w:hyperlink r:id="rId14" w:history="1">
+      <w:hyperlink r:id="rId18" w:history="1">
         <w:r>
           <w:rPr>
             <w:rStyle w:val="Hyperlink"/>
@@ -2879,23 +3008,25 @@
       <w:pPr>
         <w:pStyle w:val="Heading3"/>
       </w:pPr>
-      <w:bookmarkStart w:id="6" w:name="_Toc45113405"/>
+      <w:bookmarkStart w:id="10" w:name="_Toc47697479"/>
       <w:r>
         <w:t>Notepad++</w:t>
       </w:r>
-      <w:bookmarkEnd w:id="6"/>
-    </w:p>
-    <w:p>
+      <w:bookmarkEnd w:id="10"/>
+    </w:p>
+    <w:p>
+      <w:r>
+        <w:t xml:space="preserve">Recommended: </w:t>
+      </w:r>
       <w:r>
         <w:t>This is a free notepad-like application and is quite useful for examining XML files.</w:t>
       </w:r>
     </w:p>
     <w:p>
       <w:r>
-        <w:lastRenderedPageBreak/>
         <w:t xml:space="preserve">Available here: </w:t>
       </w:r>
-      <w:hyperlink r:id="rId15" w:history="1">
+      <w:hyperlink r:id="rId19" w:history="1">
         <w:r>
           <w:rPr>
             <w:rStyle w:val="Hyperlink"/>
@@ -2909,13 +3040,16 @@
       <w:pPr>
         <w:pStyle w:val="Heading3"/>
       </w:pPr>
-      <w:bookmarkStart w:id="7" w:name="_Toc45113406"/>
+      <w:bookmarkStart w:id="11" w:name="_Toc47697480"/>
       <w:r>
         <w:t>Tortoise Git</w:t>
       </w:r>
-      <w:bookmarkEnd w:id="7"/>
-    </w:p>
-    <w:p>
+      <w:bookmarkEnd w:id="11"/>
+    </w:p>
+    <w:p>
+      <w:r>
+        <w:t xml:space="preserve">Required: </w:t>
+      </w:r>
       <w:r>
         <w:t>This is a utility that is tied into the Windows File explorer and provides a GUI implementation of many of the features of Git. Its use is assumed in all the examples of this document.</w:t>
       </w:r>
@@ -2924,7 +3058,7 @@
       <w:r>
         <w:t xml:space="preserve">Available Here: </w:t>
       </w:r>
-      <w:hyperlink r:id="rId16" w:history="1">
+      <w:hyperlink r:id="rId20" w:history="1">
         <w:r>
           <w:rPr>
             <w:rStyle w:val="Hyperlink"/>
@@ -2938,17 +3072,14 @@
       <w:pPr>
         <w:pStyle w:val="Heading3"/>
       </w:pPr>
-      <w:bookmarkStart w:id="8" w:name="_Toc45113407"/>
-      <w:r>
-        <w:t xml:space="preserve">GitHub </w:t>
-      </w:r>
-      <w:r>
-        <w:t xml:space="preserve">for </w:t>
-      </w:r>
-      <w:r>
-        <w:t>Windows</w:t>
-      </w:r>
-      <w:bookmarkEnd w:id="8"/>
+      <w:bookmarkStart w:id="12" w:name="_Toc47697481"/>
+      <w:r>
+        <w:t xml:space="preserve">Optional: </w:t>
+      </w:r>
+      <w:r>
+        <w:t>GitHub for Windows</w:t>
+      </w:r>
+      <w:bookmarkEnd w:id="12"/>
     </w:p>
     <w:p>
       <w:r>
@@ -2961,7 +3092,7 @@
       <w:pPr>
         <w:pStyle w:val="Heading1"/>
       </w:pPr>
-      <w:bookmarkStart w:id="9" w:name="_Toc45113403"/>
+      <w:bookmarkStart w:id="13" w:name="_Toc47697482"/>
       <w:r>
         <w:t>Example</w:t>
       </w:r>
@@ -2975,7 +3106,7 @@
       <w:r>
         <w:t>SchedulingBicycleAssembly</w:t>
       </w:r>
-      <w:bookmarkEnd w:id="9"/>
+      <w:bookmarkEnd w:id="13"/>
       <w:proofErr w:type="spellEnd"/>
     </w:p>
     <w:p/>
@@ -3006,9 +3137,11 @@
       <w:pPr>
         <w:pStyle w:val="Heading2"/>
       </w:pPr>
+      <w:bookmarkStart w:id="14" w:name="_Toc47697483"/>
       <w:r>
         <w:t>Scenario 1: Preparing for First Use</w:t>
       </w:r>
+      <w:bookmarkEnd w:id="14"/>
     </w:p>
     <w:p/>
     <w:p>
@@ -3026,6 +3159,22 @@
       <w:r>
         <w:t>Changing it to a multi-file format</w:t>
       </w:r>
+      <w:r>
+        <w:t xml:space="preserve"> (</w:t>
+      </w:r>
+      <w:proofErr w:type="gramStart"/>
+      <w:r>
+        <w:t>a .</w:t>
+      </w:r>
+      <w:proofErr w:type="spellStart"/>
+      <w:r>
+        <w:t>simproj</w:t>
+      </w:r>
+      <w:proofErr w:type="spellEnd"/>
+      <w:proofErr w:type="gramEnd"/>
+      <w:r>
+        <w:t xml:space="preserve"> file with a folder structure)</w:t>
+      </w:r>
     </w:p>
     <w:p>
       <w:pPr>
@@ -3046,12 +3195,32 @@
         </w:numPr>
       </w:pPr>
       <w:r>
-        <w:t>Placing it into a remote (i.e. shared) Git repository (we are going to use GitHub)</w:t>
-      </w:r>
-    </w:p>
-    <w:p>
-      <w:r>
-        <w:t xml:space="preserve">The project is located under Users &gt; Public &gt; Public Documents &gt; Simio &gt; </w:t>
+        <w:t>Placing it into a remote (i.e. shared) Git repository (we are going to use GitHub</w:t>
+      </w:r>
+      <w:r>
+        <w:t xml:space="preserve"> for our examples</w:t>
+      </w:r>
+      <w:r>
+        <w:t>)</w:t>
+      </w:r>
+    </w:p>
+    <w:p>
+      <w:r>
+        <w:t xml:space="preserve">The project is </w:t>
+      </w:r>
+      <w:r>
+        <w:t xml:space="preserve">installed with every edition of </w:t>
+      </w:r>
+      <w:proofErr w:type="gramStart"/>
+      <w:r>
+        <w:t>Simio, and</w:t>
+      </w:r>
+      <w:proofErr w:type="gramEnd"/>
+      <w:r>
+        <w:t xml:space="preserve"> is </w:t>
+      </w:r>
+      <w:r>
+        <w:t xml:space="preserve">located under Users &gt; Public &gt; Public Documents &gt; Simio &gt; </w:t>
       </w:r>
       <w:proofErr w:type="spellStart"/>
       <w:r>
@@ -3070,10 +3239,26 @@
         <w:t xml:space="preserve"> </w:t>
       </w:r>
       <w:r>
-        <w:t xml:space="preserve">verify that you have Simio Professional or better installed. </w:t>
-      </w:r>
-      <w:r>
-        <w:t xml:space="preserve">Other versions </w:t>
+        <w:t xml:space="preserve">verify that you have Simio Professional </w:t>
+      </w:r>
+      <w:r>
+        <w:rPr>
+          <w:i/>
+          <w:iCs/>
+        </w:rPr>
+        <w:t>or better</w:t>
+      </w:r>
+      <w:r>
+        <w:t xml:space="preserve"> installed. </w:t>
+      </w:r>
+      <w:r>
+        <w:t xml:space="preserve">Other </w:t>
+      </w:r>
+      <w:r>
+        <w:t>editions</w:t>
+      </w:r>
+      <w:r>
+        <w:t xml:space="preserve"> </w:t>
       </w:r>
       <w:r>
         <w:t>will not work for various reasons.</w:t>
@@ -3081,6 +3266,7 @@
     </w:p>
     <w:p>
       <w:r>
+        <w:lastRenderedPageBreak/>
         <w:t>First,</w:t>
       </w:r>
       <w:r>
@@ -3147,7 +3333,7 @@
                     <pic:cNvPicPr/>
                   </pic:nvPicPr>
                   <pic:blipFill>
-                    <a:blip r:embed="rId17"/>
+                    <a:blip r:embed="rId21"/>
                     <a:stretch>
                       <a:fillRect/>
                     </a:stretch>
@@ -3193,6 +3379,7 @@
         <w:rPr>
           <w:noProof/>
         </w:rPr>
+        <w:lastRenderedPageBreak/>
         <w:drawing>
           <wp:inline distT="0" distB="0" distL="0" distR="0" wp14:anchorId="24B12278" wp14:editId="76A357FA">
             <wp:extent cx="5943600" cy="3362325"/>
@@ -3209,7 +3396,7 @@
                     <pic:cNvPicPr/>
                   </pic:nvPicPr>
                   <pic:blipFill>
-                    <a:blip r:embed="rId18"/>
+                    <a:blip r:embed="rId22"/>
                     <a:stretch>
                       <a:fillRect/>
                     </a:stretch>
@@ -3257,7 +3444,7 @@
                     <pic:cNvPicPr/>
                   </pic:nvPicPr>
                   <pic:blipFill>
-                    <a:blip r:embed="rId19"/>
+                    <a:blip r:embed="rId23"/>
                     <a:stretch>
                       <a:fillRect/>
                     </a:stretch>
@@ -3327,15 +3514,39 @@
     <w:p/>
     <w:p>
       <w:r>
-        <w:t xml:space="preserve">Finally, we are going to generally use a graphical UI to manage the project. We are here using </w:t>
-      </w:r>
-      <w:proofErr w:type="spellStart"/>
-      <w:r>
-        <w:t>TortoiseGit</w:t>
-      </w:r>
-      <w:proofErr w:type="spellEnd"/>
-      <w:r>
-        <w:t>, but all these operations can be done using the Git command line, which you may prefer. Again, refer to resources such as Ry’s Git Tutorial for examples.</w:t>
+        <w:t xml:space="preserve">Finally, we are going to </w:t>
+      </w:r>
+      <w:r>
+        <w:t>use both the Git command line and the Tortoise Git GUI (G</w:t>
+      </w:r>
+      <w:r>
+        <w:t>raphical U</w:t>
+      </w:r>
+      <w:r>
+        <w:t>ser Interface)</w:t>
+      </w:r>
+      <w:r>
+        <w:t xml:space="preserve"> to manage the project. </w:t>
+      </w:r>
+      <w:r>
+        <w:t xml:space="preserve">Generally, we will use the GUI for common workflow actions </w:t>
+      </w:r>
+      <w:proofErr w:type="gramStart"/>
+      <w:r>
+        <w:t>and also</w:t>
+      </w:r>
+      <w:proofErr w:type="gramEnd"/>
+      <w:r>
+        <w:t xml:space="preserve"> to resolve conflicts. </w:t>
+      </w:r>
+      <w:r>
+        <w:t xml:space="preserve">Again, refer to resources such as Ry’s Git Tutorial </w:t>
+      </w:r>
+      <w:r>
+        <w:t>as a reference</w:t>
+      </w:r>
+      <w:r>
+        <w:t>.</w:t>
       </w:r>
     </w:p>
     <w:p>
@@ -3349,7 +3560,7 @@
       <w:pPr>
         <w:pStyle w:val="Heading1"/>
       </w:pPr>
-      <w:bookmarkStart w:id="10" w:name="_Toc45113408"/>
+      <w:bookmarkStart w:id="15" w:name="_Toc47697484"/>
       <w:r>
         <w:t>Setting up the</w:t>
       </w:r>
@@ -3362,10 +3573,10 @@
       <w:r>
         <w:t>Git Repositor</w:t>
       </w:r>
-      <w:bookmarkEnd w:id="10"/>
       <w:r>
         <w:t>y</w:t>
       </w:r>
+      <w:bookmarkEnd w:id="15"/>
     </w:p>
     <w:p/>
     <w:p>
@@ -3382,10 +3593,22 @@
         <w:t>lso a remote</w:t>
       </w:r>
       <w:r>
-        <w:t xml:space="preserve"> repository where global changes </w:t>
-      </w:r>
-      <w:r>
-        <w:t xml:space="preserve">made by one developer can be </w:t>
+        <w:t xml:space="preserve"> repository where </w:t>
+      </w:r>
+      <w:r>
+        <w:t>shared</w:t>
+      </w:r>
+      <w:r>
+        <w:t xml:space="preserve"> changes </w:t>
+      </w:r>
+      <w:r>
+        <w:t xml:space="preserve">made by </w:t>
+      </w:r>
+      <w:r>
+        <w:t xml:space="preserve">any </w:t>
+      </w:r>
+      <w:r>
+        <w:t xml:space="preserve">developer can be </w:t>
       </w:r>
       <w:r>
         <w:rPr>
@@ -3394,7 +3617,13 @@
         <w:t>pushed</w:t>
       </w:r>
       <w:r>
-        <w:t xml:space="preserve"> to and then can be </w:t>
+        <w:t xml:space="preserve"> to</w:t>
+      </w:r>
+      <w:r>
+        <w:t>,</w:t>
+      </w:r>
+      <w:r>
+        <w:t xml:space="preserve"> and then can be </w:t>
       </w:r>
       <w:r>
         <w:rPr>
@@ -3403,7 +3632,19 @@
         <w:t>pulled</w:t>
       </w:r>
       <w:r>
-        <w:t xml:space="preserve"> from by other developers so that everyone is in sync.</w:t>
+        <w:t xml:space="preserve"> from by </w:t>
+      </w:r>
+      <w:r>
+        <w:t xml:space="preserve">the </w:t>
+      </w:r>
+      <w:r>
+        <w:t xml:space="preserve">other developers so that everyone </w:t>
+      </w:r>
+      <w:r>
+        <w:t>stays</w:t>
+      </w:r>
+      <w:r>
+        <w:t xml:space="preserve"> in sync.</w:t>
       </w:r>
     </w:p>
     <w:p>
@@ -3506,7 +3747,37 @@
           <w:iCs/>
           <w:color w:val="FF0000"/>
         </w:rPr>
-        <w:t xml:space="preserve">You must be careful </w:t>
+        <w:t>If you decide to use GitHub</w:t>
+      </w:r>
+      <w:r>
+        <w:rPr>
+          <w:b/>
+          <w:bCs/>
+          <w:i/>
+          <w:iCs/>
+          <w:color w:val="FF0000"/>
+        </w:rPr>
+        <w:t xml:space="preserve"> as your remote repository</w:t>
+      </w:r>
+      <w:r>
+        <w:rPr>
+          <w:b/>
+          <w:bCs/>
+          <w:i/>
+          <w:iCs/>
+          <w:color w:val="FF0000"/>
+        </w:rPr>
+        <w:t>, y</w:t>
+      </w:r>
+      <w:r>
+        <w:rPr>
+          <w:b/>
+          <w:bCs/>
+          <w:i/>
+          <w:iCs/>
+          <w:color w:val="FF0000"/>
+        </w:rPr>
+        <w:t xml:space="preserve">ou must be careful </w:t>
       </w:r>
       <w:r>
         <w:rPr>
@@ -3546,7 +3817,27 @@
           <w:iCs/>
           <w:color w:val="FF0000"/>
         </w:rPr>
-        <w:t xml:space="preserve"> the visibility GitHub (or any other Git repository). If you set it to </w:t>
+        <w:t xml:space="preserve"> the visibility (</w:t>
+      </w:r>
+      <w:r>
+        <w:rPr>
+          <w:b/>
+          <w:bCs/>
+          <w:i/>
+          <w:iCs/>
+          <w:color w:val="FF0000"/>
+        </w:rPr>
+        <w:t>this is true of almost</w:t>
+      </w:r>
+      <w:r>
+        <w:rPr>
+          <w:b/>
+          <w:bCs/>
+          <w:i/>
+          <w:iCs/>
+          <w:color w:val="FF0000"/>
+        </w:rPr>
+        <w:t xml:space="preserve"> any other Git repository). If you set it to </w:t>
       </w:r>
       <w:r>
         <w:rPr>
@@ -3592,7 +3883,13 @@
     </w:p>
     <w:p>
       <w:r>
-        <w:t>The steps we will now take are to:</w:t>
+        <w:t xml:space="preserve">The steps we will now take </w:t>
+      </w:r>
+      <w:r>
+        <w:t xml:space="preserve">to create our remote repository </w:t>
+      </w:r>
+      <w:r>
+        <w:t>are:</w:t>
       </w:r>
     </w:p>
     <w:p>
@@ -3668,11 +3965,11 @@
       <w:pPr>
         <w:pStyle w:val="Heading2"/>
       </w:pPr>
-      <w:bookmarkStart w:id="11" w:name="_Toc45113409"/>
+      <w:bookmarkStart w:id="16" w:name="_Toc47697485"/>
       <w:r>
         <w:t>Setting up a GitHub Repository</w:t>
       </w:r>
-      <w:bookmarkEnd w:id="11"/>
+      <w:bookmarkEnd w:id="16"/>
     </w:p>
     <w:p>
       <w:pPr>
@@ -3758,7 +4055,7 @@
                     <pic:cNvPicPr/>
                   </pic:nvPicPr>
                   <pic:blipFill>
-                    <a:blip r:embed="rId20"/>
+                    <a:blip r:embed="rId24"/>
                     <a:stretch>
                       <a:fillRect/>
                     </a:stretch>
@@ -3817,7 +4114,7 @@
                     <pic:cNvPicPr/>
                   </pic:nvPicPr>
                   <pic:blipFill>
-                    <a:blip r:embed="rId21"/>
+                    <a:blip r:embed="rId25"/>
                     <a:stretch>
                       <a:fillRect/>
                     </a:stretch>
@@ -3886,7 +4183,7 @@
                     <pic:cNvPicPr/>
                   </pic:nvPicPr>
                   <pic:blipFill>
-                    <a:blip r:embed="rId22"/>
+                    <a:blip r:embed="rId26"/>
                     <a:stretch>
                       <a:fillRect/>
                     </a:stretch>
@@ -3945,7 +4242,7 @@
                     <pic:cNvPicPr/>
                   </pic:nvPicPr>
                   <pic:blipFill>
-                    <a:blip r:embed="rId23"/>
+                    <a:blip r:embed="rId27"/>
                     <a:stretch>
                       <a:fillRect/>
                     </a:stretch>
@@ -4007,7 +4304,7 @@
                     <pic:cNvPicPr/>
                   </pic:nvPicPr>
                   <pic:blipFill>
-                    <a:blip r:embed="rId24"/>
+                    <a:blip r:embed="rId28"/>
                     <a:stretch>
                       <a:fillRect/>
                     </a:stretch>
@@ -4091,7 +4388,7 @@
                     <pic:cNvPicPr/>
                   </pic:nvPicPr>
                   <pic:blipFill>
-                    <a:blip r:embed="rId25"/>
+                    <a:blip r:embed="rId29"/>
                     <a:stretch>
                       <a:fillRect/>
                     </a:stretch>
@@ -4137,7 +4434,7 @@
                     <pic:cNvPicPr/>
                   </pic:nvPicPr>
                   <pic:blipFill>
-                    <a:blip r:embed="rId26"/>
+                    <a:blip r:embed="rId30"/>
                     <a:stretch>
                       <a:fillRect/>
                     </a:stretch>
@@ -4183,7 +4480,7 @@
                     <pic:cNvPicPr/>
                   </pic:nvPicPr>
                   <pic:blipFill>
-                    <a:blip r:embed="rId27"/>
+                    <a:blip r:embed="rId31"/>
                     <a:stretch>
                       <a:fillRect/>
                     </a:stretch>
@@ -4257,7 +4554,7 @@
                     <pic:cNvPicPr/>
                   </pic:nvPicPr>
                   <pic:blipFill>
-                    <a:blip r:embed="rId28"/>
+                    <a:blip r:embed="rId32"/>
                     <a:stretch>
                       <a:fillRect/>
                     </a:stretch>
@@ -4321,7 +4618,7 @@
                     <pic:cNvPicPr/>
                   </pic:nvPicPr>
                   <pic:blipFill>
-                    <a:blip r:embed="rId29"/>
+                    <a:blip r:embed="rId33"/>
                     <a:stretch>
                       <a:fillRect/>
                     </a:stretch>
@@ -4374,7 +4671,7 @@
                     <pic:cNvPicPr/>
                   </pic:nvPicPr>
                   <pic:blipFill>
-                    <a:blip r:embed="rId30"/>
+                    <a:blip r:embed="rId34"/>
                     <a:stretch>
                       <a:fillRect/>
                     </a:stretch>
@@ -4418,7 +4715,7 @@
                     <pic:cNvPicPr/>
                   </pic:nvPicPr>
                   <pic:blipFill>
-                    <a:blip r:embed="rId31"/>
+                    <a:blip r:embed="rId35"/>
                     <a:stretch>
                       <a:fillRect/>
                     </a:stretch>
@@ -4463,7 +4760,7 @@
                     <pic:cNvPicPr/>
                   </pic:nvPicPr>
                   <pic:blipFill>
-                    <a:blip r:embed="rId32"/>
+                    <a:blip r:embed="rId36"/>
                     <a:stretch>
                       <a:fillRect/>
                     </a:stretch>
@@ -4508,7 +4805,7 @@
                     <pic:cNvPicPr/>
                   </pic:nvPicPr>
                   <pic:blipFill>
-                    <a:blip r:embed="rId33"/>
+                    <a:blip r:embed="rId37"/>
                     <a:stretch>
                       <a:fillRect/>
                     </a:stretch>
@@ -4558,7 +4855,7 @@
                     <pic:cNvPicPr/>
                   </pic:nvPicPr>
                   <pic:blipFill>
-                    <a:blip r:embed="rId34"/>
+                    <a:blip r:embed="rId38"/>
                     <a:stretch>
                       <a:fillRect/>
                     </a:stretch>
@@ -4585,11 +4882,11 @@
       <w:pPr>
         <w:pStyle w:val="Heading2"/>
       </w:pPr>
-      <w:bookmarkStart w:id="12" w:name="_Toc45113410"/>
+      <w:bookmarkStart w:id="17" w:name="_Toc47697486"/>
       <w:r>
         <w:t>Setting up a New User</w:t>
       </w:r>
-      <w:bookmarkEnd w:id="12"/>
+      <w:bookmarkEnd w:id="17"/>
     </w:p>
     <w:p/>
     <w:p>
@@ -4635,7 +4932,7 @@
                     <pic:cNvPicPr/>
                   </pic:nvPicPr>
                   <pic:blipFill>
-                    <a:blip r:embed="rId35"/>
+                    <a:blip r:embed="rId39"/>
                     <a:stretch>
                       <a:fillRect/>
                     </a:stretch>
@@ -4683,7 +4980,7 @@
                     <pic:cNvPicPr/>
                   </pic:nvPicPr>
                   <pic:blipFill>
-                    <a:blip r:embed="rId36"/>
+                    <a:blip r:embed="rId40"/>
                     <a:stretch>
                       <a:fillRect/>
                     </a:stretch>
@@ -4728,12 +5025,12 @@
       <w:pPr>
         <w:pStyle w:val="Heading1"/>
       </w:pPr>
-      <w:bookmarkStart w:id="13" w:name="_Toc45113411"/>
+      <w:bookmarkStart w:id="18" w:name="_Toc47697487"/>
       <w:r>
         <w:lastRenderedPageBreak/>
         <w:t>Demonstrations</w:t>
       </w:r>
-      <w:bookmarkEnd w:id="13"/>
+      <w:bookmarkEnd w:id="18"/>
     </w:p>
     <w:p>
       <w:r>
@@ -4754,11 +5051,11 @@
       <w:pPr>
         <w:pStyle w:val="Heading2"/>
       </w:pPr>
-      <w:bookmarkStart w:id="14" w:name="_Toc45113412"/>
+      <w:bookmarkStart w:id="19" w:name="_Toc47697488"/>
       <w:r>
         <w:t>Demonstration 1: Make a Change in Simio</w:t>
       </w:r>
-      <w:bookmarkEnd w:id="14"/>
+      <w:bookmarkEnd w:id="19"/>
     </w:p>
     <w:p>
       <w:r>
@@ -4810,11 +5107,11 @@
       <w:pPr>
         <w:pStyle w:val="Heading2"/>
       </w:pPr>
-      <w:bookmarkStart w:id="15" w:name="_Toc45113413"/>
+      <w:bookmarkStart w:id="20" w:name="_Toc47697489"/>
       <w:r>
         <w:t>Demonstration 2: Making Conflicting Changes</w:t>
       </w:r>
-      <w:bookmarkEnd w:id="15"/>
+      <w:bookmarkEnd w:id="20"/>
     </w:p>
     <w:p/>
     <w:p>
@@ -4838,7 +5135,7 @@
                     <pic:cNvPicPr/>
                   </pic:nvPicPr>
                   <pic:blipFill>
-                    <a:blip r:embed="rId37"/>
+                    <a:blip r:embed="rId41"/>
                     <a:stretch>
                       <a:fillRect/>
                     </a:stretch>
@@ -4882,7 +5179,7 @@
                     <pic:cNvPicPr/>
                   </pic:nvPicPr>
                   <pic:blipFill>
-                    <a:blip r:embed="rId38"/>
+                    <a:blip r:embed="rId42"/>
                     <a:stretch>
                       <a:fillRect/>
                     </a:stretch>
@@ -4975,9 +5272,11 @@
       <w:pPr>
         <w:pStyle w:val="Heading1"/>
       </w:pPr>
+      <w:bookmarkStart w:id="21" w:name="_Toc47697490"/>
       <w:r>
         <w:t>Summary and the Road Ahead</w:t>
       </w:r>
+      <w:bookmarkEnd w:id="21"/>
     </w:p>
     <w:p/>
     <w:p>
@@ -5004,7 +5303,7 @@
       </w:r>
     </w:p>
     <w:sectPr>
-      <w:headerReference w:type="default" r:id="rId39"/>
+      <w:headerReference w:type="default" r:id="rId43"/>
       <w:pgSz w:w="12240" w:h="15840"/>
       <w:pgMar w:top="1440" w:right="1440" w:bottom="1440" w:left="1440" w:header="720" w:footer="720" w:gutter="0"/>
       <w:cols w:space="720"/>
@@ -5318,6 +5617,119 @@
     </w:lvl>
   </w:abstractNum>
   <w:abstractNum w:abstractNumId="1" w15:restartNumberingAfterBreak="0">
+    <w:nsid w:val="09FA5A38"/>
+    <w:multiLevelType w:val="hybridMultilevel"/>
+    <w:tmpl w:val="4078C722"/>
+    <w:lvl w:ilvl="0" w:tplc="4AC0112C">
+      <w:start w:val="1"/>
+      <w:numFmt w:val="bullet"/>
+      <w:lvlText w:val=""/>
+      <w:lvlJc w:val="left"/>
+      <w:pPr>
+        <w:ind w:left="720" w:hanging="360"/>
+      </w:pPr>
+      <w:rPr>
+        <w:rFonts w:ascii="Symbol" w:eastAsiaTheme="minorHAnsi" w:hAnsi="Symbol" w:cstheme="minorBidi" w:hint="default"/>
+      </w:rPr>
+    </w:lvl>
+    <w:lvl w:ilvl="1" w:tplc="04090003" w:tentative="1">
+      <w:start w:val="1"/>
+      <w:numFmt w:val="bullet"/>
+      <w:lvlText w:val="o"/>
+      <w:lvlJc w:val="left"/>
+      <w:pPr>
+        <w:ind w:left="1440" w:hanging="360"/>
+      </w:pPr>
+      <w:rPr>
+        <w:rFonts w:ascii="Courier New" w:hAnsi="Courier New" w:cs="Courier New" w:hint="default"/>
+      </w:rPr>
+    </w:lvl>
+    <w:lvl w:ilvl="2" w:tplc="04090005" w:tentative="1">
+      <w:start w:val="1"/>
+      <w:numFmt w:val="bullet"/>
+      <w:lvlText w:val=""/>
+      <w:lvlJc w:val="left"/>
+      <w:pPr>
+        <w:ind w:left="2160" w:hanging="360"/>
+      </w:pPr>
+      <w:rPr>
+        <w:rFonts w:ascii="Wingdings" w:hAnsi="Wingdings" w:hint="default"/>
+      </w:rPr>
+    </w:lvl>
+    <w:lvl w:ilvl="3" w:tplc="04090001" w:tentative="1">
+      <w:start w:val="1"/>
+      <w:numFmt w:val="bullet"/>
+      <w:lvlText w:val=""/>
+      <w:lvlJc w:val="left"/>
+      <w:pPr>
+        <w:ind w:left="2880" w:hanging="360"/>
+      </w:pPr>
+      <w:rPr>
+        <w:rFonts w:ascii="Symbol" w:hAnsi="Symbol" w:hint="default"/>
+      </w:rPr>
+    </w:lvl>
+    <w:lvl w:ilvl="4" w:tplc="04090003" w:tentative="1">
+      <w:start w:val="1"/>
+      <w:numFmt w:val="bullet"/>
+      <w:lvlText w:val="o"/>
+      <w:lvlJc w:val="left"/>
+      <w:pPr>
+        <w:ind w:left="3600" w:hanging="360"/>
+      </w:pPr>
+      <w:rPr>
+        <w:rFonts w:ascii="Courier New" w:hAnsi="Courier New" w:cs="Courier New" w:hint="default"/>
+      </w:rPr>
+    </w:lvl>
+    <w:lvl w:ilvl="5" w:tplc="04090005" w:tentative="1">
+      <w:start w:val="1"/>
+      <w:numFmt w:val="bullet"/>
+      <w:lvlText w:val=""/>
+      <w:lvlJc w:val="left"/>
+      <w:pPr>
+        <w:ind w:left="4320" w:hanging="360"/>
+      </w:pPr>
+      <w:rPr>
+        <w:rFonts w:ascii="Wingdings" w:hAnsi="Wingdings" w:hint="default"/>
+      </w:rPr>
+    </w:lvl>
+    <w:lvl w:ilvl="6" w:tplc="04090001" w:tentative="1">
+      <w:start w:val="1"/>
+      <w:numFmt w:val="bullet"/>
+      <w:lvlText w:val=""/>
+      <w:lvlJc w:val="left"/>
+      <w:pPr>
+        <w:ind w:left="5040" w:hanging="360"/>
+      </w:pPr>
+      <w:rPr>
+        <w:rFonts w:ascii="Symbol" w:hAnsi="Symbol" w:hint="default"/>
+      </w:rPr>
+    </w:lvl>
+    <w:lvl w:ilvl="7" w:tplc="04090003" w:tentative="1">
+      <w:start w:val="1"/>
+      <w:numFmt w:val="bullet"/>
+      <w:lvlText w:val="o"/>
+      <w:lvlJc w:val="left"/>
+      <w:pPr>
+        <w:ind w:left="5760" w:hanging="360"/>
+      </w:pPr>
+      <w:rPr>
+        <w:rFonts w:ascii="Courier New" w:hAnsi="Courier New" w:cs="Courier New" w:hint="default"/>
+      </w:rPr>
+    </w:lvl>
+    <w:lvl w:ilvl="8" w:tplc="04090005" w:tentative="1">
+      <w:start w:val="1"/>
+      <w:numFmt w:val="bullet"/>
+      <w:lvlText w:val=""/>
+      <w:lvlJc w:val="left"/>
+      <w:pPr>
+        <w:ind w:left="6480" w:hanging="360"/>
+      </w:pPr>
+      <w:rPr>
+        <w:rFonts w:ascii="Wingdings" w:hAnsi="Wingdings" w:hint="default"/>
+      </w:rPr>
+    </w:lvl>
+  </w:abstractNum>
+  <w:abstractNum w:abstractNumId="2" w15:restartNumberingAfterBreak="0">
     <w:nsid w:val="1D8B1093"/>
     <w:multiLevelType w:val="hybridMultilevel"/>
     <w:tmpl w:val="69847E46"/>
@@ -5430,7 +5842,7 @@
       </w:rPr>
     </w:lvl>
   </w:abstractNum>
-  <w:abstractNum w:abstractNumId="2" w15:restartNumberingAfterBreak="0">
+  <w:abstractNum w:abstractNumId="3" w15:restartNumberingAfterBreak="0">
     <w:nsid w:val="278A00A9"/>
     <w:multiLevelType w:val="hybridMultilevel"/>
     <w:tmpl w:val="B18A75C8"/>
@@ -5519,7 +5931,7 @@
       </w:pPr>
     </w:lvl>
   </w:abstractNum>
-  <w:abstractNum w:abstractNumId="3" w15:restartNumberingAfterBreak="0">
+  <w:abstractNum w:abstractNumId="4" w15:restartNumberingAfterBreak="0">
     <w:nsid w:val="28E21D96"/>
     <w:multiLevelType w:val="hybridMultilevel"/>
     <w:tmpl w:val="7D4AF4E4"/>
@@ -5608,7 +6020,7 @@
       </w:pPr>
     </w:lvl>
   </w:abstractNum>
-  <w:abstractNum w:abstractNumId="4" w15:restartNumberingAfterBreak="0">
+  <w:abstractNum w:abstractNumId="5" w15:restartNumberingAfterBreak="0">
     <w:nsid w:val="33A21980"/>
     <w:multiLevelType w:val="hybridMultilevel"/>
     <w:tmpl w:val="AE1E623E"/>
@@ -5697,7 +6109,7 @@
       </w:pPr>
     </w:lvl>
   </w:abstractNum>
-  <w:abstractNum w:abstractNumId="5" w15:restartNumberingAfterBreak="0">
+  <w:abstractNum w:abstractNumId="6" w15:restartNumberingAfterBreak="0">
     <w:nsid w:val="35D2722B"/>
     <w:multiLevelType w:val="hybridMultilevel"/>
     <w:tmpl w:val="17D80140"/>
@@ -5809,7 +6221,7 @@
       </w:rPr>
     </w:lvl>
   </w:abstractNum>
-  <w:abstractNum w:abstractNumId="6" w15:restartNumberingAfterBreak="0">
+  <w:abstractNum w:abstractNumId="7" w15:restartNumberingAfterBreak="0">
     <w:nsid w:val="3855579C"/>
     <w:multiLevelType w:val="hybridMultilevel"/>
     <w:tmpl w:val="A5C4CF3E"/>
@@ -5898,7 +6310,7 @@
       </w:pPr>
     </w:lvl>
   </w:abstractNum>
-  <w:abstractNum w:abstractNumId="7" w15:restartNumberingAfterBreak="0">
+  <w:abstractNum w:abstractNumId="8" w15:restartNumberingAfterBreak="0">
     <w:nsid w:val="3DB57FA9"/>
     <w:multiLevelType w:val="hybridMultilevel"/>
     <w:tmpl w:val="B4E07CB4"/>
@@ -5987,7 +6399,7 @@
       </w:pPr>
     </w:lvl>
   </w:abstractNum>
-  <w:abstractNum w:abstractNumId="8" w15:restartNumberingAfterBreak="0">
+  <w:abstractNum w:abstractNumId="9" w15:restartNumberingAfterBreak="0">
     <w:nsid w:val="3EDB2376"/>
     <w:multiLevelType w:val="hybridMultilevel"/>
     <w:tmpl w:val="AE240636"/>
@@ -6100,7 +6512,7 @@
       </w:rPr>
     </w:lvl>
   </w:abstractNum>
-  <w:abstractNum w:abstractNumId="9" w15:restartNumberingAfterBreak="0">
+  <w:abstractNum w:abstractNumId="10" w15:restartNumberingAfterBreak="0">
     <w:nsid w:val="417D1BA4"/>
     <w:multiLevelType w:val="hybridMultilevel"/>
     <w:tmpl w:val="993E4844"/>
@@ -6189,7 +6601,7 @@
       </w:pPr>
     </w:lvl>
   </w:abstractNum>
-  <w:abstractNum w:abstractNumId="10" w15:restartNumberingAfterBreak="0">
+  <w:abstractNum w:abstractNumId="11" w15:restartNumberingAfterBreak="0">
     <w:nsid w:val="42FF76DD"/>
     <w:multiLevelType w:val="hybridMultilevel"/>
     <w:tmpl w:val="CB725190"/>
@@ -6278,7 +6690,96 @@
       </w:pPr>
     </w:lvl>
   </w:abstractNum>
-  <w:abstractNum w:abstractNumId="11" w15:restartNumberingAfterBreak="0">
+  <w:abstractNum w:abstractNumId="12" w15:restartNumberingAfterBreak="0">
+    <w:nsid w:val="445E1241"/>
+    <w:multiLevelType w:val="hybridMultilevel"/>
+    <w:tmpl w:val="79CCEBD6"/>
+    <w:lvl w:ilvl="0" w:tplc="0409000F">
+      <w:start w:val="1"/>
+      <w:numFmt w:val="decimal"/>
+      <w:lvlText w:val="%1."/>
+      <w:lvlJc w:val="left"/>
+      <w:pPr>
+        <w:ind w:left="720" w:hanging="360"/>
+      </w:pPr>
+      <w:rPr>
+        <w:rFonts w:hint="default"/>
+      </w:rPr>
+    </w:lvl>
+    <w:lvl w:ilvl="1" w:tplc="04090019" w:tentative="1">
+      <w:start w:val="1"/>
+      <w:numFmt w:val="lowerLetter"/>
+      <w:lvlText w:val="%2."/>
+      <w:lvlJc w:val="left"/>
+      <w:pPr>
+        <w:ind w:left="1440" w:hanging="360"/>
+      </w:pPr>
+    </w:lvl>
+    <w:lvl w:ilvl="2" w:tplc="0409001B" w:tentative="1">
+      <w:start w:val="1"/>
+      <w:numFmt w:val="lowerRoman"/>
+      <w:lvlText w:val="%3."/>
+      <w:lvlJc w:val="right"/>
+      <w:pPr>
+        <w:ind w:left="2160" w:hanging="180"/>
+      </w:pPr>
+    </w:lvl>
+    <w:lvl w:ilvl="3" w:tplc="0409000F" w:tentative="1">
+      <w:start w:val="1"/>
+      <w:numFmt w:val="decimal"/>
+      <w:lvlText w:val="%4."/>
+      <w:lvlJc w:val="left"/>
+      <w:pPr>
+        <w:ind w:left="2880" w:hanging="360"/>
+      </w:pPr>
+    </w:lvl>
+    <w:lvl w:ilvl="4" w:tplc="04090019" w:tentative="1">
+      <w:start w:val="1"/>
+      <w:numFmt w:val="lowerLetter"/>
+      <w:lvlText w:val="%5."/>
+      <w:lvlJc w:val="left"/>
+      <w:pPr>
+        <w:ind w:left="3600" w:hanging="360"/>
+      </w:pPr>
+    </w:lvl>
+    <w:lvl w:ilvl="5" w:tplc="0409001B" w:tentative="1">
+      <w:start w:val="1"/>
+      <w:numFmt w:val="lowerRoman"/>
+      <w:lvlText w:val="%6."/>
+      <w:lvlJc w:val="right"/>
+      <w:pPr>
+        <w:ind w:left="4320" w:hanging="180"/>
+      </w:pPr>
+    </w:lvl>
+    <w:lvl w:ilvl="6" w:tplc="0409000F" w:tentative="1">
+      <w:start w:val="1"/>
+      <w:numFmt w:val="decimal"/>
+      <w:lvlText w:val="%7."/>
+      <w:lvlJc w:val="left"/>
+      <w:pPr>
+        <w:ind w:left="5040" w:hanging="360"/>
+      </w:pPr>
+    </w:lvl>
+    <w:lvl w:ilvl="7" w:tplc="04090019" w:tentative="1">
+      <w:start w:val="1"/>
+      <w:numFmt w:val="lowerLetter"/>
+      <w:lvlText w:val="%8."/>
+      <w:lvlJc w:val="left"/>
+      <w:pPr>
+        <w:ind w:left="5760" w:hanging="360"/>
+      </w:pPr>
+    </w:lvl>
+    <w:lvl w:ilvl="8" w:tplc="0409001B" w:tentative="1">
+      <w:start w:val="1"/>
+      <w:numFmt w:val="lowerRoman"/>
+      <w:lvlText w:val="%9."/>
+      <w:lvlJc w:val="right"/>
+      <w:pPr>
+        <w:ind w:left="6480" w:hanging="180"/>
+      </w:pPr>
+    </w:lvl>
+  </w:abstractNum>
+  <w:abstractNum w:abstractNumId="13" w15:restartNumberingAfterBreak="0">
     <w:nsid w:val="4CED5B4A"/>
     <w:multiLevelType w:val="hybridMultilevel"/>
     <w:tmpl w:val="F4BA096C"/>
@@ -6391,7 +6892,7 @@
       </w:rPr>
     </w:lvl>
   </w:abstractNum>
-  <w:abstractNum w:abstractNumId="12" w15:restartNumberingAfterBreak="0">
+  <w:abstractNum w:abstractNumId="14" w15:restartNumberingAfterBreak="0">
     <w:nsid w:val="5A357B95"/>
     <w:multiLevelType w:val="hybridMultilevel"/>
     <w:tmpl w:val="58C88892"/>
@@ -6480,7 +6981,7 @@
       </w:pPr>
     </w:lvl>
   </w:abstractNum>
-  <w:abstractNum w:abstractNumId="13" w15:restartNumberingAfterBreak="0">
+  <w:abstractNum w:abstractNumId="15" w15:restartNumberingAfterBreak="0">
     <w:nsid w:val="6B4A4379"/>
     <w:multiLevelType w:val="hybridMultilevel"/>
     <w:tmpl w:val="F9C6C568"/>
@@ -6569,7 +7070,7 @@
       </w:pPr>
     </w:lvl>
   </w:abstractNum>
-  <w:abstractNum w:abstractNumId="14" w15:restartNumberingAfterBreak="0">
+  <w:abstractNum w:abstractNumId="16" w15:restartNumberingAfterBreak="0">
     <w:nsid w:val="6C845AA5"/>
     <w:multiLevelType w:val="hybridMultilevel"/>
     <w:tmpl w:val="5B2AC406"/>
@@ -6658,7 +7159,7 @@
       </w:pPr>
     </w:lvl>
   </w:abstractNum>
-  <w:abstractNum w:abstractNumId="15" w15:restartNumberingAfterBreak="0">
+  <w:abstractNum w:abstractNumId="17" w15:restartNumberingAfterBreak="0">
     <w:nsid w:val="6E370C9F"/>
     <w:multiLevelType w:val="hybridMultilevel"/>
     <w:tmpl w:val="7A220CE6"/>
@@ -6747,7 +7248,7 @@
       </w:pPr>
     </w:lvl>
   </w:abstractNum>
-  <w:abstractNum w:abstractNumId="16" w15:restartNumberingAfterBreak="0">
+  <w:abstractNum w:abstractNumId="18" w15:restartNumberingAfterBreak="0">
     <w:nsid w:val="77031325"/>
     <w:multiLevelType w:val="hybridMultilevel"/>
     <w:tmpl w:val="E20432D2"/>
@@ -6836,7 +7337,7 @@
       </w:pPr>
     </w:lvl>
   </w:abstractNum>
-  <w:abstractNum w:abstractNumId="17" w15:restartNumberingAfterBreak="0">
+  <w:abstractNum w:abstractNumId="19" w15:restartNumberingAfterBreak="0">
     <w:nsid w:val="773D3360"/>
     <w:multiLevelType w:val="hybridMultilevel"/>
     <w:tmpl w:val="899CBB50"/>
@@ -6926,58 +7427,64 @@
     </w:lvl>
   </w:abstractNum>
   <w:num w:numId="1">
+    <w:abstractNumId w:val="16"/>
+  </w:num>
+  <w:num w:numId="2">
+    <w:abstractNumId w:val="5"/>
+  </w:num>
+  <w:num w:numId="3">
+    <w:abstractNumId w:val="4"/>
+  </w:num>
+  <w:num w:numId="4">
+    <w:abstractNumId w:val="7"/>
+  </w:num>
+  <w:num w:numId="5">
+    <w:abstractNumId w:val="19"/>
+  </w:num>
+  <w:num w:numId="6">
+    <w:abstractNumId w:val="10"/>
+  </w:num>
+  <w:num w:numId="7">
+    <w:abstractNumId w:val="9"/>
+  </w:num>
+  <w:num w:numId="8">
+    <w:abstractNumId w:val="15"/>
+  </w:num>
+  <w:num w:numId="9">
     <w:abstractNumId w:val="14"/>
   </w:num>
-  <w:num w:numId="2">
-    <w:abstractNumId w:val="4"/>
-  </w:num>
-  <w:num w:numId="3">
+  <w:num w:numId="10">
     <w:abstractNumId w:val="3"/>
   </w:num>
-  <w:num w:numId="4">
-    <w:abstractNumId w:val="6"/>
-  </w:num>
-  <w:num w:numId="5">
+  <w:num w:numId="11">
     <w:abstractNumId w:val="17"/>
   </w:num>
-  <w:num w:numId="6">
-    <w:abstractNumId w:val="9"/>
-  </w:num>
-  <w:num w:numId="7">
-    <w:abstractNumId w:val="8"/>
-  </w:num>
-  <w:num w:numId="8">
-    <w:abstractNumId w:val="13"/>
-  </w:num>
-  <w:num w:numId="9">
-    <w:abstractNumId w:val="12"/>
-  </w:num>
-  <w:num w:numId="10">
-    <w:abstractNumId w:val="2"/>
-  </w:num>
-  <w:num w:numId="11">
-    <w:abstractNumId w:val="15"/>
-  </w:num>
   <w:num w:numId="12">
-    <w:abstractNumId w:val="16"/>
+    <w:abstractNumId w:val="18"/>
   </w:num>
   <w:num w:numId="13">
-    <w:abstractNumId w:val="10"/>
+    <w:abstractNumId w:val="11"/>
   </w:num>
   <w:num w:numId="14">
     <w:abstractNumId w:val="0"/>
   </w:num>
   <w:num w:numId="15">
+    <w:abstractNumId w:val="2"/>
+  </w:num>
+  <w:num w:numId="16">
+    <w:abstractNumId w:val="6"/>
+  </w:num>
+  <w:num w:numId="17">
+    <w:abstractNumId w:val="13"/>
+  </w:num>
+  <w:num w:numId="18">
+    <w:abstractNumId w:val="8"/>
+  </w:num>
+  <w:num w:numId="19">
     <w:abstractNumId w:val="1"/>
   </w:num>
-  <w:num w:numId="16">
-    <w:abstractNumId w:val="5"/>
-  </w:num>
-  <w:num w:numId="17">
-    <w:abstractNumId w:val="11"/>
-  </w:num>
-  <w:num w:numId="18">
-    <w:abstractNumId w:val="7"/>
+  <w:num w:numId="20">
+    <w:abstractNumId w:val="12"/>
   </w:num>
 </w:numbering>
 </file>

</xml_diff>